<commit_message>
Arreglos en muchos lados (by Yami y Fernanda)
</commit_message>
<xml_diff>
--- a/Proyecto/Modelo de Pruebas/Escenarios del CU Cobrar Factura.docx
+++ b/Proyecto/Modelo de Pruebas/Escenarios del CU Cobrar Factura.docx
@@ -6,15 +6,187 @@
       <w:bookmarkStart w:id="0" w:name="OLE_LINK3"/>
       <w:bookmarkStart w:id="1" w:name="OLE_LINK4"/>
       <w:r>
+        <w:t>Clases de Equivalencia</w:t>
+      </w:r>
+    </w:p>
+    <w:tbl>
+      <w:tblPr>
+        <w:tblStyle w:val="Tablaconcuadrcula"/>
+        <w:tblW w:w="0" w:type="auto"/>
+        <w:tblLook w:val="04A0" w:firstRow="1" w:lastRow="0" w:firstColumn="1" w:lastColumn="0" w:noHBand="0" w:noVBand="1"/>
+      </w:tblPr>
+      <w:tblGrid>
+        <w:gridCol w:w="4321"/>
+        <w:gridCol w:w="4322"/>
+      </w:tblGrid>
+      <w:tr>
+        <w:tc>
+          <w:tcPr>
+            <w:tcW w:w="4321" w:type="dxa"/>
+          </w:tcPr>
+          <w:p>
+            <w:pPr>
+              <w:jc w:val="center"/>
+              <w:rPr>
+                <w:b/>
+              </w:rPr>
+            </w:pPr>
+            <w:r>
+              <w:rPr>
+                <w:b/>
+              </w:rPr>
+              <w:t>Condiciones de Entrada</w:t>
+            </w:r>
+          </w:p>
+        </w:tc>
+        <w:tc>
+          <w:tcPr>
+            <w:tcW w:w="4322" w:type="dxa"/>
+          </w:tcPr>
+          <w:p>
+            <w:pPr>
+              <w:jc w:val="center"/>
+              <w:rPr>
+                <w:b/>
+              </w:rPr>
+            </w:pPr>
+            <w:r>
+              <w:rPr>
+                <w:b/>
+              </w:rPr>
+              <w:t>Valores  Posibles</w:t>
+            </w:r>
+          </w:p>
+        </w:tc>
+      </w:tr>
+      <w:tr>
+        <w:tc>
+          <w:tcPr>
+            <w:tcW w:w="4321" w:type="dxa"/>
+          </w:tcPr>
+          <w:p>
+            <w:proofErr w:type="spellStart"/>
+            <w:r>
+              <w:t>N°Factura</w:t>
+            </w:r>
+            <w:proofErr w:type="spellEnd"/>
+          </w:p>
+        </w:tc>
+        <w:tc>
+          <w:tcPr>
+            <w:tcW w:w="4322" w:type="dxa"/>
+          </w:tcPr>
+          <w:p>
+            <w:pPr>
+              <w:pStyle w:val="Prrafodelista"/>
+              <w:numPr>
+                <w:ilvl w:val="0"/>
+                <w:numId w:val="11"/>
+              </w:numPr>
+              <w:ind w:left="782" w:hanging="425"/>
+            </w:pPr>
+            <w:r>
+              <w:t>Existente</w:t>
+            </w:r>
+          </w:p>
+        </w:tc>
+      </w:tr>
+      <w:tr>
+        <w:tc>
+          <w:tcPr>
+            <w:tcW w:w="4321" w:type="dxa"/>
+          </w:tcPr>
+          <w:p>
+            <w:pPr>
+              <w:jc w:val="center"/>
+              <w:rPr>
+                <w:b/>
+              </w:rPr>
+            </w:pPr>
+            <w:r>
+              <w:rPr>
+                <w:b/>
+              </w:rPr>
+              <w:t>Condiciones de Estado del Sistema</w:t>
+            </w:r>
+          </w:p>
+        </w:tc>
+        <w:tc>
+          <w:tcPr>
+            <w:tcW w:w="4322" w:type="dxa"/>
+          </w:tcPr>
+          <w:p>
+            <w:pPr>
+              <w:jc w:val="center"/>
+              <w:rPr>
+                <w:b/>
+              </w:rPr>
+            </w:pPr>
+            <w:r>
+              <w:rPr>
+                <w:b/>
+              </w:rPr>
+              <w:t>Valores Posibles</w:t>
+            </w:r>
+          </w:p>
+        </w:tc>
+      </w:tr>
+      <w:tr>
+        <w:tc>
+          <w:tcPr>
+            <w:tcW w:w="4321" w:type="dxa"/>
+          </w:tcPr>
+          <w:p>
+            <w:r>
+              <w:t>Facturas</w:t>
+            </w:r>
+          </w:p>
+        </w:tc>
+        <w:tc>
+          <w:tcPr>
+            <w:tcW w:w="4322" w:type="dxa"/>
+          </w:tcPr>
+          <w:p>
+            <w:pPr>
+              <w:pStyle w:val="Prrafodelista"/>
+              <w:numPr>
+                <w:ilvl w:val="0"/>
+                <w:numId w:val="10"/>
+              </w:numPr>
+            </w:pPr>
+            <w:r>
+              <w:t>Emitida</w:t>
+            </w:r>
+          </w:p>
+          <w:p>
+            <w:pPr>
+              <w:pStyle w:val="Prrafodelista"/>
+              <w:numPr>
+                <w:ilvl w:val="0"/>
+                <w:numId w:val="10"/>
+              </w:numPr>
+            </w:pPr>
+            <w:r>
+              <w:t>Pagada</w:t>
+            </w:r>
+          </w:p>
+        </w:tc>
+      </w:tr>
+    </w:tbl>
+    <w:p/>
+    <w:p/>
+    <w:p>
+      <w:r>
         <w:t xml:space="preserve">Escenarios del C.U. </w:t>
       </w:r>
       <w:r>
         <w:t>Cobrar Factura</w:t>
       </w:r>
+    </w:p>
+    <w:p>
       <w:bookmarkStart w:id="2" w:name="_GoBack"/>
       <w:bookmarkEnd w:id="2"/>
     </w:p>
-    <w:p/>
     <w:tbl>
       <w:tblPr>
         <w:tblW w:w="8690" w:type="dxa"/>
@@ -744,6 +916,7 @@
         <w:rPr>
           <w:b/>
         </w:rPr>
+        <w:lastRenderedPageBreak/>
         <w:t xml:space="preserve">Descripción del escenario: </w:t>
       </w:r>
       <w:r>
@@ -988,7 +1161,6 @@
           <w:sz w:val="20"/>
           <w:szCs w:val="20"/>
         </w:rPr>
-        <w:lastRenderedPageBreak/>
         <w:t>Muestra todas las Facturas con sus costos, n° de ficha, paciente, prestación y servicios.</w:t>
       </w:r>
     </w:p>
@@ -1626,6 +1798,119 @@
     </w:lvl>
   </w:abstractNum>
   <w:abstractNum w:abstractNumId="3">
+    <w:nsid w:val="065E630F"/>
+    <w:multiLevelType w:val="hybridMultilevel"/>
+    <w:tmpl w:val="02A61794"/>
+    <w:lvl w:ilvl="0" w:tplc="2C0A0001">
+      <w:start w:val="1"/>
+      <w:numFmt w:val="bullet"/>
+      <w:lvlText w:val=""/>
+      <w:lvlJc w:val="left"/>
+      <w:pPr>
+        <w:ind w:left="720" w:hanging="360"/>
+      </w:pPr>
+      <w:rPr>
+        <w:rFonts w:ascii="Symbol" w:hAnsi="Symbol" w:hint="default"/>
+      </w:rPr>
+    </w:lvl>
+    <w:lvl w:ilvl="1" w:tplc="2C0A0003" w:tentative="1">
+      <w:start w:val="1"/>
+      <w:numFmt w:val="bullet"/>
+      <w:lvlText w:val="o"/>
+      <w:lvlJc w:val="left"/>
+      <w:pPr>
+        <w:ind w:left="1440" w:hanging="360"/>
+      </w:pPr>
+      <w:rPr>
+        <w:rFonts w:ascii="Courier New" w:hAnsi="Courier New" w:cs="Courier New" w:hint="default"/>
+      </w:rPr>
+    </w:lvl>
+    <w:lvl w:ilvl="2" w:tplc="2C0A0005" w:tentative="1">
+      <w:start w:val="1"/>
+      <w:numFmt w:val="bullet"/>
+      <w:lvlText w:val=""/>
+      <w:lvlJc w:val="left"/>
+      <w:pPr>
+        <w:ind w:left="2160" w:hanging="360"/>
+      </w:pPr>
+      <w:rPr>
+        <w:rFonts w:ascii="Wingdings" w:hAnsi="Wingdings" w:hint="default"/>
+      </w:rPr>
+    </w:lvl>
+    <w:lvl w:ilvl="3" w:tplc="2C0A0001" w:tentative="1">
+      <w:start w:val="1"/>
+      <w:numFmt w:val="bullet"/>
+      <w:lvlText w:val=""/>
+      <w:lvlJc w:val="left"/>
+      <w:pPr>
+        <w:ind w:left="2880" w:hanging="360"/>
+      </w:pPr>
+      <w:rPr>
+        <w:rFonts w:ascii="Symbol" w:hAnsi="Symbol" w:hint="default"/>
+      </w:rPr>
+    </w:lvl>
+    <w:lvl w:ilvl="4" w:tplc="2C0A0003" w:tentative="1">
+      <w:start w:val="1"/>
+      <w:numFmt w:val="bullet"/>
+      <w:lvlText w:val="o"/>
+      <w:lvlJc w:val="left"/>
+      <w:pPr>
+        <w:ind w:left="3600" w:hanging="360"/>
+      </w:pPr>
+      <w:rPr>
+        <w:rFonts w:ascii="Courier New" w:hAnsi="Courier New" w:cs="Courier New" w:hint="default"/>
+      </w:rPr>
+    </w:lvl>
+    <w:lvl w:ilvl="5" w:tplc="2C0A0005" w:tentative="1">
+      <w:start w:val="1"/>
+      <w:numFmt w:val="bullet"/>
+      <w:lvlText w:val=""/>
+      <w:lvlJc w:val="left"/>
+      <w:pPr>
+        <w:ind w:left="4320" w:hanging="360"/>
+      </w:pPr>
+      <w:rPr>
+        <w:rFonts w:ascii="Wingdings" w:hAnsi="Wingdings" w:hint="default"/>
+      </w:rPr>
+    </w:lvl>
+    <w:lvl w:ilvl="6" w:tplc="2C0A0001" w:tentative="1">
+      <w:start w:val="1"/>
+      <w:numFmt w:val="bullet"/>
+      <w:lvlText w:val=""/>
+      <w:lvlJc w:val="left"/>
+      <w:pPr>
+        <w:ind w:left="5040" w:hanging="360"/>
+      </w:pPr>
+      <w:rPr>
+        <w:rFonts w:ascii="Symbol" w:hAnsi="Symbol" w:hint="default"/>
+      </w:rPr>
+    </w:lvl>
+    <w:lvl w:ilvl="7" w:tplc="2C0A0003" w:tentative="1">
+      <w:start w:val="1"/>
+      <w:numFmt w:val="bullet"/>
+      <w:lvlText w:val="o"/>
+      <w:lvlJc w:val="left"/>
+      <w:pPr>
+        <w:ind w:left="5760" w:hanging="360"/>
+      </w:pPr>
+      <w:rPr>
+        <w:rFonts w:ascii="Courier New" w:hAnsi="Courier New" w:cs="Courier New" w:hint="default"/>
+      </w:rPr>
+    </w:lvl>
+    <w:lvl w:ilvl="8" w:tplc="2C0A0005" w:tentative="1">
+      <w:start w:val="1"/>
+      <w:numFmt w:val="bullet"/>
+      <w:lvlText w:val=""/>
+      <w:lvlJc w:val="left"/>
+      <w:pPr>
+        <w:ind w:left="6480" w:hanging="360"/>
+      </w:pPr>
+      <w:rPr>
+        <w:rFonts w:ascii="Wingdings" w:hAnsi="Wingdings" w:hint="default"/>
+      </w:rPr>
+    </w:lvl>
+  </w:abstractNum>
+  <w:abstractNum w:abstractNumId="4">
     <w:nsid w:val="14F362BB"/>
     <w:multiLevelType w:val="hybridMultilevel"/>
     <w:tmpl w:val="F47A7922"/>
@@ -1714,7 +1999,7 @@
       </w:pPr>
     </w:lvl>
   </w:abstractNum>
-  <w:abstractNum w:abstractNumId="4">
+  <w:abstractNum w:abstractNumId="5">
     <w:nsid w:val="1C4249B8"/>
     <w:multiLevelType w:val="hybridMultilevel"/>
     <w:tmpl w:val="AED6FE4E"/>
@@ -1827,7 +2112,7 @@
       </w:rPr>
     </w:lvl>
   </w:abstractNum>
-  <w:abstractNum w:abstractNumId="5">
+  <w:abstractNum w:abstractNumId="6">
     <w:nsid w:val="296A7B9B"/>
     <w:multiLevelType w:val="multilevel"/>
     <w:tmpl w:val="78385A8A"/>
@@ -1940,7 +2225,120 @@
       </w:rPr>
     </w:lvl>
   </w:abstractNum>
-  <w:abstractNum w:abstractNumId="6">
+  <w:abstractNum w:abstractNumId="7">
+    <w:nsid w:val="40385C8C"/>
+    <w:multiLevelType w:val="hybridMultilevel"/>
+    <w:tmpl w:val="862E250C"/>
+    <w:lvl w:ilvl="0" w:tplc="2C0A0001">
+      <w:start w:val="1"/>
+      <w:numFmt w:val="bullet"/>
+      <w:lvlText w:val=""/>
+      <w:lvlJc w:val="left"/>
+      <w:pPr>
+        <w:ind w:left="720" w:hanging="360"/>
+      </w:pPr>
+      <w:rPr>
+        <w:rFonts w:ascii="Symbol" w:hAnsi="Symbol" w:hint="default"/>
+      </w:rPr>
+    </w:lvl>
+    <w:lvl w:ilvl="1" w:tplc="2C0A0003" w:tentative="1">
+      <w:start w:val="1"/>
+      <w:numFmt w:val="bullet"/>
+      <w:lvlText w:val="o"/>
+      <w:lvlJc w:val="left"/>
+      <w:pPr>
+        <w:ind w:left="1440" w:hanging="360"/>
+      </w:pPr>
+      <w:rPr>
+        <w:rFonts w:ascii="Courier New" w:hAnsi="Courier New" w:cs="Courier New" w:hint="default"/>
+      </w:rPr>
+    </w:lvl>
+    <w:lvl w:ilvl="2" w:tplc="2C0A0005" w:tentative="1">
+      <w:start w:val="1"/>
+      <w:numFmt w:val="bullet"/>
+      <w:lvlText w:val=""/>
+      <w:lvlJc w:val="left"/>
+      <w:pPr>
+        <w:ind w:left="2160" w:hanging="360"/>
+      </w:pPr>
+      <w:rPr>
+        <w:rFonts w:ascii="Wingdings" w:hAnsi="Wingdings" w:hint="default"/>
+      </w:rPr>
+    </w:lvl>
+    <w:lvl w:ilvl="3" w:tplc="2C0A0001" w:tentative="1">
+      <w:start w:val="1"/>
+      <w:numFmt w:val="bullet"/>
+      <w:lvlText w:val=""/>
+      <w:lvlJc w:val="left"/>
+      <w:pPr>
+        <w:ind w:left="2880" w:hanging="360"/>
+      </w:pPr>
+      <w:rPr>
+        <w:rFonts w:ascii="Symbol" w:hAnsi="Symbol" w:hint="default"/>
+      </w:rPr>
+    </w:lvl>
+    <w:lvl w:ilvl="4" w:tplc="2C0A0003" w:tentative="1">
+      <w:start w:val="1"/>
+      <w:numFmt w:val="bullet"/>
+      <w:lvlText w:val="o"/>
+      <w:lvlJc w:val="left"/>
+      <w:pPr>
+        <w:ind w:left="3600" w:hanging="360"/>
+      </w:pPr>
+      <w:rPr>
+        <w:rFonts w:ascii="Courier New" w:hAnsi="Courier New" w:cs="Courier New" w:hint="default"/>
+      </w:rPr>
+    </w:lvl>
+    <w:lvl w:ilvl="5" w:tplc="2C0A0005" w:tentative="1">
+      <w:start w:val="1"/>
+      <w:numFmt w:val="bullet"/>
+      <w:lvlText w:val=""/>
+      <w:lvlJc w:val="left"/>
+      <w:pPr>
+        <w:ind w:left="4320" w:hanging="360"/>
+      </w:pPr>
+      <w:rPr>
+        <w:rFonts w:ascii="Wingdings" w:hAnsi="Wingdings" w:hint="default"/>
+      </w:rPr>
+    </w:lvl>
+    <w:lvl w:ilvl="6" w:tplc="2C0A0001" w:tentative="1">
+      <w:start w:val="1"/>
+      <w:numFmt w:val="bullet"/>
+      <w:lvlText w:val=""/>
+      <w:lvlJc w:val="left"/>
+      <w:pPr>
+        <w:ind w:left="5040" w:hanging="360"/>
+      </w:pPr>
+      <w:rPr>
+        <w:rFonts w:ascii="Symbol" w:hAnsi="Symbol" w:hint="default"/>
+      </w:rPr>
+    </w:lvl>
+    <w:lvl w:ilvl="7" w:tplc="2C0A0003" w:tentative="1">
+      <w:start w:val="1"/>
+      <w:numFmt w:val="bullet"/>
+      <w:lvlText w:val="o"/>
+      <w:lvlJc w:val="left"/>
+      <w:pPr>
+        <w:ind w:left="5760" w:hanging="360"/>
+      </w:pPr>
+      <w:rPr>
+        <w:rFonts w:ascii="Courier New" w:hAnsi="Courier New" w:cs="Courier New" w:hint="default"/>
+      </w:rPr>
+    </w:lvl>
+    <w:lvl w:ilvl="8" w:tplc="2C0A0005" w:tentative="1">
+      <w:start w:val="1"/>
+      <w:numFmt w:val="bullet"/>
+      <w:lvlText w:val=""/>
+      <w:lvlJc w:val="left"/>
+      <w:pPr>
+        <w:ind w:left="6480" w:hanging="360"/>
+      </w:pPr>
+      <w:rPr>
+        <w:rFonts w:ascii="Wingdings" w:hAnsi="Wingdings" w:hint="default"/>
+      </w:rPr>
+    </w:lvl>
+  </w:abstractNum>
+  <w:abstractNum w:abstractNumId="8">
     <w:nsid w:val="465F00C8"/>
     <w:multiLevelType w:val="hybridMultilevel"/>
     <w:tmpl w:val="622A55E2"/>
@@ -2029,7 +2427,7 @@
       </w:pPr>
     </w:lvl>
   </w:abstractNum>
-  <w:abstractNum w:abstractNumId="7">
+  <w:abstractNum w:abstractNumId="9">
     <w:nsid w:val="525E2851"/>
     <w:multiLevelType w:val="hybridMultilevel"/>
     <w:tmpl w:val="93BE60E8"/>
@@ -2143,29 +2541,151 @@
       </w:rPr>
     </w:lvl>
   </w:abstractNum>
+  <w:abstractNum w:abstractNumId="10">
+    <w:nsid w:val="5C8D5BEE"/>
+    <w:multiLevelType w:val="hybridMultilevel"/>
+    <w:tmpl w:val="E6C845CE"/>
+    <w:lvl w:ilvl="0" w:tplc="2C0A0001">
+      <w:start w:val="1"/>
+      <w:numFmt w:val="bullet"/>
+      <w:lvlText w:val=""/>
+      <w:lvlJc w:val="left"/>
+      <w:pPr>
+        <w:ind w:left="1440" w:hanging="360"/>
+      </w:pPr>
+      <w:rPr>
+        <w:rFonts w:ascii="Symbol" w:hAnsi="Symbol" w:hint="default"/>
+      </w:rPr>
+    </w:lvl>
+    <w:lvl w:ilvl="1" w:tplc="2C0A0003" w:tentative="1">
+      <w:start w:val="1"/>
+      <w:numFmt w:val="bullet"/>
+      <w:lvlText w:val="o"/>
+      <w:lvlJc w:val="left"/>
+      <w:pPr>
+        <w:ind w:left="2160" w:hanging="360"/>
+      </w:pPr>
+      <w:rPr>
+        <w:rFonts w:ascii="Courier New" w:hAnsi="Courier New" w:cs="Courier New" w:hint="default"/>
+      </w:rPr>
+    </w:lvl>
+    <w:lvl w:ilvl="2" w:tplc="2C0A0005" w:tentative="1">
+      <w:start w:val="1"/>
+      <w:numFmt w:val="bullet"/>
+      <w:lvlText w:val=""/>
+      <w:lvlJc w:val="left"/>
+      <w:pPr>
+        <w:ind w:left="2880" w:hanging="360"/>
+      </w:pPr>
+      <w:rPr>
+        <w:rFonts w:ascii="Wingdings" w:hAnsi="Wingdings" w:hint="default"/>
+      </w:rPr>
+    </w:lvl>
+    <w:lvl w:ilvl="3" w:tplc="2C0A0001" w:tentative="1">
+      <w:start w:val="1"/>
+      <w:numFmt w:val="bullet"/>
+      <w:lvlText w:val=""/>
+      <w:lvlJc w:val="left"/>
+      <w:pPr>
+        <w:ind w:left="3600" w:hanging="360"/>
+      </w:pPr>
+      <w:rPr>
+        <w:rFonts w:ascii="Symbol" w:hAnsi="Symbol" w:hint="default"/>
+      </w:rPr>
+    </w:lvl>
+    <w:lvl w:ilvl="4" w:tplc="2C0A0003" w:tentative="1">
+      <w:start w:val="1"/>
+      <w:numFmt w:val="bullet"/>
+      <w:lvlText w:val="o"/>
+      <w:lvlJc w:val="left"/>
+      <w:pPr>
+        <w:ind w:left="4320" w:hanging="360"/>
+      </w:pPr>
+      <w:rPr>
+        <w:rFonts w:ascii="Courier New" w:hAnsi="Courier New" w:cs="Courier New" w:hint="default"/>
+      </w:rPr>
+    </w:lvl>
+    <w:lvl w:ilvl="5" w:tplc="2C0A0005" w:tentative="1">
+      <w:start w:val="1"/>
+      <w:numFmt w:val="bullet"/>
+      <w:lvlText w:val=""/>
+      <w:lvlJc w:val="left"/>
+      <w:pPr>
+        <w:ind w:left="5040" w:hanging="360"/>
+      </w:pPr>
+      <w:rPr>
+        <w:rFonts w:ascii="Wingdings" w:hAnsi="Wingdings" w:hint="default"/>
+      </w:rPr>
+    </w:lvl>
+    <w:lvl w:ilvl="6" w:tplc="2C0A0001" w:tentative="1">
+      <w:start w:val="1"/>
+      <w:numFmt w:val="bullet"/>
+      <w:lvlText w:val=""/>
+      <w:lvlJc w:val="left"/>
+      <w:pPr>
+        <w:ind w:left="5760" w:hanging="360"/>
+      </w:pPr>
+      <w:rPr>
+        <w:rFonts w:ascii="Symbol" w:hAnsi="Symbol" w:hint="default"/>
+      </w:rPr>
+    </w:lvl>
+    <w:lvl w:ilvl="7" w:tplc="2C0A0003" w:tentative="1">
+      <w:start w:val="1"/>
+      <w:numFmt w:val="bullet"/>
+      <w:lvlText w:val="o"/>
+      <w:lvlJc w:val="left"/>
+      <w:pPr>
+        <w:ind w:left="6480" w:hanging="360"/>
+      </w:pPr>
+      <w:rPr>
+        <w:rFonts w:ascii="Courier New" w:hAnsi="Courier New" w:cs="Courier New" w:hint="default"/>
+      </w:rPr>
+    </w:lvl>
+    <w:lvl w:ilvl="8" w:tplc="2C0A0005" w:tentative="1">
+      <w:start w:val="1"/>
+      <w:numFmt w:val="bullet"/>
+      <w:lvlText w:val=""/>
+      <w:lvlJc w:val="left"/>
+      <w:pPr>
+        <w:ind w:left="7200" w:hanging="360"/>
+      </w:pPr>
+      <w:rPr>
+        <w:rFonts w:ascii="Wingdings" w:hAnsi="Wingdings" w:hint="default"/>
+      </w:rPr>
+    </w:lvl>
+  </w:abstractNum>
   <w:num w:numId="1">
     <w:abstractNumId w:val="0"/>
   </w:num>
   <w:num w:numId="2">
-    <w:abstractNumId w:val="4"/>
+    <w:abstractNumId w:val="5"/>
   </w:num>
   <w:num w:numId="3">
-    <w:abstractNumId w:val="6"/>
+    <w:abstractNumId w:val="8"/>
   </w:num>
   <w:num w:numId="4">
-    <w:abstractNumId w:val="7"/>
+    <w:abstractNumId w:val="9"/>
   </w:num>
   <w:num w:numId="5">
-    <w:abstractNumId w:val="3"/>
+    <w:abstractNumId w:val="4"/>
   </w:num>
   <w:num w:numId="6">
     <w:abstractNumId w:val="1"/>
   </w:num>
   <w:num w:numId="7">
-    <w:abstractNumId w:val="5"/>
+    <w:abstractNumId w:val="6"/>
   </w:num>
   <w:num w:numId="8">
     <w:abstractNumId w:val="2"/>
+  </w:num>
+  <w:num w:numId="9">
+    <w:abstractNumId w:val="3"/>
+  </w:num>
+  <w:num w:numId="10">
+    <w:abstractNumId w:val="7"/>
+  </w:num>
+  <w:num w:numId="11">
+    <w:abstractNumId w:val="10"/>
   </w:num>
 </w:numbering>
 </file>
@@ -2384,6 +2904,32 @@
       <w:contextualSpacing/>
     </w:pPr>
   </w:style>
+  <w:style w:type="table" w:styleId="Tablaconcuadrcula">
+    <w:name w:val="Table Grid"/>
+    <w:basedOn w:val="Tablanormal"/>
+    <w:uiPriority w:val="59"/>
+    <w:rsid w:val="00BD5D49"/>
+    <w:pPr>
+      <w:spacing w:after="0" w:line="240" w:lineRule="auto"/>
+    </w:pPr>
+    <w:tblPr>
+      <w:tblInd w:w="0" w:type="dxa"/>
+      <w:tblBorders>
+        <w:top w:val="single" w:sz="4" w:space="0" w:color="auto"/>
+        <w:left w:val="single" w:sz="4" w:space="0" w:color="auto"/>
+        <w:bottom w:val="single" w:sz="4" w:space="0" w:color="auto"/>
+        <w:right w:val="single" w:sz="4" w:space="0" w:color="auto"/>
+        <w:insideH w:val="single" w:sz="4" w:space="0" w:color="auto"/>
+        <w:insideV w:val="single" w:sz="4" w:space="0" w:color="auto"/>
+      </w:tblBorders>
+      <w:tblCellMar>
+        <w:top w:w="0" w:type="dxa"/>
+        <w:left w:w="108" w:type="dxa"/>
+        <w:bottom w:w="0" w:type="dxa"/>
+        <w:right w:w="108" w:type="dxa"/>
+      </w:tblCellMar>
+    </w:tblPr>
+  </w:style>
 </w:styles>
 </file>
 
@@ -2600,6 +3146,32 @@
       <w:ind w:left="720"/>
       <w:contextualSpacing/>
     </w:pPr>
+  </w:style>
+  <w:style w:type="table" w:styleId="Tablaconcuadrcula">
+    <w:name w:val="Table Grid"/>
+    <w:basedOn w:val="Tablanormal"/>
+    <w:uiPriority w:val="59"/>
+    <w:rsid w:val="00BD5D49"/>
+    <w:pPr>
+      <w:spacing w:after="0" w:line="240" w:lineRule="auto"/>
+    </w:pPr>
+    <w:tblPr>
+      <w:tblInd w:w="0" w:type="dxa"/>
+      <w:tblBorders>
+        <w:top w:val="single" w:sz="4" w:space="0" w:color="auto"/>
+        <w:left w:val="single" w:sz="4" w:space="0" w:color="auto"/>
+        <w:bottom w:val="single" w:sz="4" w:space="0" w:color="auto"/>
+        <w:right w:val="single" w:sz="4" w:space="0" w:color="auto"/>
+        <w:insideH w:val="single" w:sz="4" w:space="0" w:color="auto"/>
+        <w:insideV w:val="single" w:sz="4" w:space="0" w:color="auto"/>
+      </w:tblBorders>
+      <w:tblCellMar>
+        <w:top w:w="0" w:type="dxa"/>
+        <w:left w:w="108" w:type="dxa"/>
+        <w:bottom w:w="0" w:type="dxa"/>
+        <w:right w:w="108" w:type="dxa"/>
+      </w:tblCellMar>
+    </w:tblPr>
   </w:style>
 </w:styles>
 </file>

</xml_diff>

<commit_message>
Escenarios de los CU (by alguien)
</commit_message>
<xml_diff>
--- a/Proyecto/Modelo de Pruebas/Escenarios del CU Cobrar Factura.docx
+++ b/Proyecto/Modelo de Pruebas/Escenarios del CU Cobrar Factura.docx
@@ -65,11 +65,15 @@
             <w:tcW w:w="4321" w:type="dxa"/>
           </w:tcPr>
           <w:p>
-            <w:proofErr w:type="spellStart"/>
-            <w:r>
-              <w:t>N°Factura</w:t>
-            </w:r>
-            <w:proofErr w:type="spellEnd"/>
+            <w:r>
+              <w:t>N°</w:t>
+            </w:r>
+            <w:r>
+              <w:t xml:space="preserve"> </w:t>
+            </w:r>
+            <w:r>
+              <w:t>Factura</w:t>
+            </w:r>
           </w:p>
         </w:tc>
         <w:tc>
@@ -172,9 +176,34 @@
           </w:p>
         </w:tc>
       </w:tr>
+      <w:tr>
+        <w:tc>
+          <w:tcPr>
+            <w:tcW w:w="4321" w:type="dxa"/>
+          </w:tcPr>
+          <w:p/>
+        </w:tc>
+        <w:tc>
+          <w:tcPr>
+            <w:tcW w:w="4322" w:type="dxa"/>
+          </w:tcPr>
+          <w:p>
+            <w:pPr>
+              <w:pStyle w:val="Prrafodelista"/>
+              <w:numPr>
+                <w:ilvl w:val="0"/>
+                <w:numId w:val="10"/>
+              </w:numPr>
+            </w:pPr>
+          </w:p>
+        </w:tc>
+      </w:tr>
     </w:tbl>
     <w:p/>
-    <w:p/>
+    <w:p>
+      <w:bookmarkStart w:id="2" w:name="_GoBack"/>
+      <w:bookmarkEnd w:id="2"/>
+    </w:p>
     <w:p>
       <w:r>
         <w:t xml:space="preserve">Escenarios del C.U. </w:t>
@@ -183,14 +212,10 @@
         <w:t>Cobrar Factura</w:t>
       </w:r>
     </w:p>
-    <w:p>
-      <w:bookmarkStart w:id="2" w:name="_GoBack"/>
-      <w:bookmarkEnd w:id="2"/>
-    </w:p>
     <w:tbl>
       <w:tblPr>
+        <w:tblpPr w:leftFromText="141" w:rightFromText="141" w:vertAnchor="text" w:horzAnchor="margin" w:tblpY="54"/>
         <w:tblW w:w="8690" w:type="dxa"/>
-        <w:tblInd w:w="40" w:type="dxa"/>
         <w:tblLayout w:type="fixed"/>
         <w:tblCellMar>
           <w:left w:w="70" w:type="dxa"/>
@@ -441,414 +466,549 @@
         </w:tc>
       </w:tr>
     </w:tbl>
+    <w:p/>
+    <w:bookmarkEnd w:id="0"/>
+    <w:bookmarkEnd w:id="1"/>
+    <w:tbl>
+      <w:tblPr>
+        <w:tblpPr w:leftFromText="141" w:rightFromText="141" w:bottomFromText="200" w:vertAnchor="page" w:horzAnchor="margin" w:tblpY="9929"/>
+        <w:tblW w:w="8825" w:type="dxa"/>
+        <w:tblBorders>
+          <w:top w:val="single" w:sz="4" w:space="0" w:color="auto"/>
+          <w:left w:val="single" w:sz="4" w:space="0" w:color="auto"/>
+          <w:bottom w:val="single" w:sz="4" w:space="0" w:color="auto"/>
+          <w:right w:val="single" w:sz="4" w:space="0" w:color="auto"/>
+          <w:insideH w:val="single" w:sz="4" w:space="0" w:color="auto"/>
+          <w:insideV w:val="single" w:sz="4" w:space="0" w:color="auto"/>
+        </w:tblBorders>
+        <w:tblLook w:val="00A0" w:firstRow="1" w:lastRow="0" w:firstColumn="1" w:lastColumn="0" w:noHBand="0" w:noVBand="0"/>
+      </w:tblPr>
+      <w:tblGrid>
+        <w:gridCol w:w="4418"/>
+        <w:gridCol w:w="4407"/>
+      </w:tblGrid>
+      <w:tr>
+        <w:trPr>
+          <w:trHeight w:val="2065"/>
+        </w:trPr>
+        <w:tc>
+          <w:tcPr>
+            <w:tcW w:w="8825" w:type="dxa"/>
+            <w:gridSpan w:val="2"/>
+            <w:tcBorders>
+              <w:top w:val="single" w:sz="4" w:space="0" w:color="auto"/>
+              <w:left w:val="single" w:sz="4" w:space="0" w:color="auto"/>
+              <w:bottom w:val="single" w:sz="4" w:space="0" w:color="auto"/>
+              <w:right w:val="single" w:sz="4" w:space="0" w:color="auto"/>
+            </w:tcBorders>
+          </w:tcPr>
+          <w:p>
+            <w:pPr>
+              <w:pStyle w:val="Prrafodelista1"/>
+              <w:spacing w:after="0" w:line="240" w:lineRule="auto"/>
+              <w:ind w:left="0"/>
+              <w:rPr>
+                <w:b/>
+              </w:rPr>
+            </w:pPr>
+          </w:p>
+          <w:p>
+            <w:pPr>
+              <w:pStyle w:val="Prrafodelista1"/>
+              <w:spacing w:after="0" w:line="240" w:lineRule="auto"/>
+              <w:ind w:left="0"/>
+            </w:pPr>
+            <w:r>
+              <w:rPr>
+                <w:b/>
+              </w:rPr>
+              <w:t xml:space="preserve">Identificación del Caso de Prueba: </w:t>
+            </w:r>
+            <w:r>
+              <w:t>CF_0</w:t>
+            </w:r>
+          </w:p>
+          <w:p>
+            <w:pPr>
+              <w:snapToGrid w:val="0"/>
+              <w:spacing w:after="0" w:line="240" w:lineRule="auto"/>
+            </w:pPr>
+            <w:r>
+              <w:rPr>
+                <w:b/>
+              </w:rPr>
+              <w:t xml:space="preserve">Descripción del escenario: </w:t>
+            </w:r>
+            <w:r>
+              <w:t>No existen facturas en estado Emitida</w:t>
+            </w:r>
+          </w:p>
+          <w:p>
+            <w:pPr>
+              <w:snapToGrid w:val="0"/>
+              <w:spacing w:after="0" w:line="240" w:lineRule="auto"/>
+            </w:pPr>
+            <w:r>
+              <w:rPr>
+                <w:b/>
+              </w:rPr>
+              <w:t xml:space="preserve">Construcción Relacionada: </w:t>
+            </w:r>
+            <w:r>
+              <w:t>1</w:t>
+            </w:r>
+          </w:p>
+          <w:p>
+            <w:pPr>
+              <w:pStyle w:val="Prrafodelista1"/>
+              <w:spacing w:after="0" w:line="240" w:lineRule="auto"/>
+              <w:ind w:left="0"/>
+              <w:rPr>
+                <w:rFonts w:ascii="Arial" w:hAnsi="Arial" w:cs="Arial"/>
+                <w:sz w:val="20"/>
+                <w:szCs w:val="20"/>
+              </w:rPr>
+            </w:pPr>
+            <w:r>
+              <w:rPr>
+                <w:b/>
+              </w:rPr>
+              <w:t xml:space="preserve">Caso de Uso Relacionado: </w:t>
+            </w:r>
+            <w:r>
+              <w:rPr>
+                <w:rFonts w:ascii="Arial" w:hAnsi="Arial" w:cs="Arial"/>
+                <w:sz w:val="20"/>
+                <w:szCs w:val="20"/>
+              </w:rPr>
+              <w:t>Cobrar Facturas</w:t>
+            </w:r>
+          </w:p>
+          <w:p>
+            <w:pPr>
+              <w:pStyle w:val="Prrafodelista1"/>
+              <w:spacing w:after="0" w:line="240" w:lineRule="auto"/>
+              <w:ind w:left="0"/>
+              <w:rPr>
+                <w:b/>
+              </w:rPr>
+            </w:pPr>
+            <w:r>
+              <w:rPr>
+                <w:b/>
+              </w:rPr>
+              <w:t xml:space="preserve">Datos de Entrada: </w:t>
+            </w:r>
+          </w:p>
+          <w:p>
+            <w:pPr>
+              <w:autoSpaceDE w:val="0"/>
+              <w:spacing w:after="0" w:line="240" w:lineRule="auto"/>
+              <w:rPr>
+                <w:rFonts w:ascii="Times New Roman" w:hAnsi="Times New Roman"/>
+                <w:sz w:val="20"/>
+                <w:szCs w:val="20"/>
+              </w:rPr>
+            </w:pPr>
+            <w:r>
+              <w:rPr>
+                <w:b/>
+              </w:rPr>
+              <w:t xml:space="preserve">Estado Inicial: </w:t>
+            </w:r>
+            <w:r>
+              <w:t>Existen facturas cargadas</w:t>
+            </w:r>
+          </w:p>
+          <w:p>
+            <w:pPr>
+              <w:pStyle w:val="Prrafodelista1"/>
+              <w:spacing w:after="0" w:line="240" w:lineRule="auto"/>
+              <w:ind w:left="0"/>
+              <w:rPr>
+                <w:rFonts w:ascii="Cambria" w:hAnsi="Cambria" w:cs="Cambria"/>
+              </w:rPr>
+            </w:pPr>
+          </w:p>
+        </w:tc>
+      </w:tr>
+      <w:tr>
+        <w:trPr>
+          <w:trHeight w:val="415"/>
+        </w:trPr>
+        <w:tc>
+          <w:tcPr>
+            <w:tcW w:w="4418" w:type="dxa"/>
+            <w:tcBorders>
+              <w:top w:val="single" w:sz="4" w:space="0" w:color="auto"/>
+              <w:left w:val="single" w:sz="4" w:space="0" w:color="auto"/>
+              <w:bottom w:val="single" w:sz="4" w:space="0" w:color="auto"/>
+              <w:right w:val="single" w:sz="4" w:space="0" w:color="auto"/>
+            </w:tcBorders>
+            <w:hideMark/>
+          </w:tcPr>
+          <w:p>
+            <w:pPr>
+              <w:jc w:val="center"/>
+              <w:rPr>
+                <w:rFonts w:ascii="Cambria" w:hAnsi="Cambria" w:cs="Cambria"/>
+                <w:lang w:val="es-CR"/>
+              </w:rPr>
+            </w:pPr>
+            <w:r>
+              <w:rPr>
+                <w:rFonts w:ascii="Cambria" w:hAnsi="Cambria" w:cs="Cambria"/>
+                <w:lang w:val="es-CR"/>
+              </w:rPr>
+              <w:t>Procedimiento  de Prueba</w:t>
+            </w:r>
+          </w:p>
+        </w:tc>
+        <w:tc>
+          <w:tcPr>
+            <w:tcW w:w="4407" w:type="dxa"/>
+            <w:tcBorders>
+              <w:top w:val="single" w:sz="4" w:space="0" w:color="auto"/>
+              <w:left w:val="single" w:sz="4" w:space="0" w:color="auto"/>
+              <w:bottom w:val="single" w:sz="4" w:space="0" w:color="auto"/>
+              <w:right w:val="single" w:sz="4" w:space="0" w:color="auto"/>
+            </w:tcBorders>
+            <w:hideMark/>
+          </w:tcPr>
+          <w:p>
+            <w:pPr>
+              <w:tabs>
+                <w:tab w:val="left" w:pos="1534"/>
+              </w:tabs>
+              <w:jc w:val="center"/>
+              <w:rPr>
+                <w:rFonts w:ascii="Cambria" w:hAnsi="Cambria" w:cs="Cambria"/>
+                <w:lang w:val="es-CR"/>
+              </w:rPr>
+            </w:pPr>
+            <w:r>
+              <w:rPr>
+                <w:rFonts w:ascii="Cambria" w:hAnsi="Cambria" w:cs="Cambria"/>
+                <w:lang w:val="es-CR"/>
+              </w:rPr>
+              <w:t>Resultado Esperado</w:t>
+            </w:r>
+          </w:p>
+        </w:tc>
+      </w:tr>
+      <w:tr>
+        <w:trPr>
+          <w:trHeight w:val="379"/>
+        </w:trPr>
+        <w:tc>
+          <w:tcPr>
+            <w:tcW w:w="4418" w:type="dxa"/>
+            <w:tcBorders>
+              <w:top w:val="single" w:sz="4" w:space="0" w:color="auto"/>
+              <w:left w:val="single" w:sz="4" w:space="0" w:color="auto"/>
+              <w:bottom w:val="single" w:sz="4" w:space="0" w:color="auto"/>
+              <w:right w:val="single" w:sz="4" w:space="0" w:color="auto"/>
+            </w:tcBorders>
+          </w:tcPr>
+          <w:p>
+            <w:pPr>
+              <w:autoSpaceDE w:val="0"/>
+              <w:spacing w:after="0" w:line="240" w:lineRule="auto"/>
+              <w:ind w:left="1416"/>
+              <w:rPr>
+                <w:rFonts w:asciiTheme="minorHAnsi" w:hAnsiTheme="minorHAnsi" w:cstheme="minorHAnsi"/>
+                <w:sz w:val="20"/>
+                <w:szCs w:val="20"/>
+              </w:rPr>
+            </w:pPr>
+            <w:r>
+              <w:rPr>
+                <w:rFonts w:asciiTheme="minorHAnsi" w:hAnsiTheme="minorHAnsi" w:cstheme="minorHAnsi"/>
+                <w:sz w:val="20"/>
+                <w:szCs w:val="20"/>
+              </w:rPr>
+              <w:t>Estado inicial:</w:t>
+            </w:r>
+          </w:p>
+          <w:p>
+            <w:pPr>
+              <w:numPr>
+                <w:ilvl w:val="0"/>
+                <w:numId w:val="2"/>
+              </w:numPr>
+              <w:autoSpaceDE w:val="0"/>
+              <w:spacing w:after="0" w:line="240" w:lineRule="auto"/>
+              <w:rPr>
+                <w:rFonts w:asciiTheme="minorHAnsi" w:hAnsiTheme="minorHAnsi" w:cstheme="minorHAnsi"/>
+                <w:sz w:val="20"/>
+                <w:szCs w:val="20"/>
+              </w:rPr>
+            </w:pPr>
+            <w:r>
+              <w:rPr>
+                <w:rFonts w:asciiTheme="minorHAnsi" w:hAnsiTheme="minorHAnsi" w:cstheme="minorHAnsi"/>
+                <w:sz w:val="20"/>
+                <w:szCs w:val="20"/>
+              </w:rPr>
+              <w:t xml:space="preserve">Que haya </w:t>
+            </w:r>
+            <w:r>
+              <w:rPr>
+                <w:rFonts w:asciiTheme="minorHAnsi" w:hAnsiTheme="minorHAnsi" w:cstheme="minorHAnsi"/>
+                <w:sz w:val="20"/>
+                <w:szCs w:val="20"/>
+              </w:rPr>
+              <w:t>facturas creadas</w:t>
+            </w:r>
+            <w:r>
+              <w:rPr>
+                <w:rFonts w:asciiTheme="minorHAnsi" w:hAnsiTheme="minorHAnsi" w:cstheme="minorHAnsi"/>
+                <w:sz w:val="20"/>
+                <w:szCs w:val="20"/>
+              </w:rPr>
+              <w:t>.</w:t>
+            </w:r>
+          </w:p>
+          <w:p>
+            <w:pPr>
+              <w:autoSpaceDE w:val="0"/>
+              <w:spacing w:after="0" w:line="240" w:lineRule="auto"/>
+              <w:ind w:left="1776"/>
+              <w:rPr>
+                <w:rFonts w:asciiTheme="minorHAnsi" w:hAnsiTheme="minorHAnsi" w:cstheme="minorHAnsi"/>
+                <w:sz w:val="20"/>
+                <w:szCs w:val="20"/>
+              </w:rPr>
+            </w:pPr>
+          </w:p>
+          <w:p>
+            <w:pPr>
+              <w:autoSpaceDE w:val="0"/>
+              <w:spacing w:after="0" w:line="240" w:lineRule="auto"/>
+              <w:ind w:left="1416"/>
+              <w:rPr>
+                <w:rFonts w:asciiTheme="minorHAnsi" w:hAnsiTheme="minorHAnsi" w:cstheme="minorHAnsi"/>
+                <w:sz w:val="20"/>
+                <w:szCs w:val="20"/>
+              </w:rPr>
+            </w:pPr>
+            <w:r>
+              <w:rPr>
+                <w:rFonts w:asciiTheme="minorHAnsi" w:hAnsiTheme="minorHAnsi" w:cstheme="minorHAnsi"/>
+                <w:sz w:val="20"/>
+                <w:szCs w:val="20"/>
+              </w:rPr>
+              <w:t>Estado final:</w:t>
+            </w:r>
+          </w:p>
+          <w:p>
+            <w:pPr>
+              <w:numPr>
+                <w:ilvl w:val="0"/>
+                <w:numId w:val="2"/>
+              </w:numPr>
+              <w:suppressAutoHyphens w:val="0"/>
+              <w:spacing w:after="0" w:line="240" w:lineRule="auto"/>
+              <w:rPr>
+                <w:rFonts w:asciiTheme="minorHAnsi" w:hAnsiTheme="minorHAnsi" w:cstheme="minorHAnsi"/>
+                <w:sz w:val="20"/>
+                <w:szCs w:val="20"/>
+              </w:rPr>
+            </w:pPr>
+            <w:r>
+              <w:rPr>
+                <w:rFonts w:asciiTheme="minorHAnsi" w:hAnsiTheme="minorHAnsi" w:cstheme="minorHAnsi"/>
+                <w:sz w:val="20"/>
+                <w:szCs w:val="20"/>
+              </w:rPr>
+              <w:t>No crea el recibo</w:t>
+            </w:r>
+            <w:r>
+              <w:rPr>
+                <w:rFonts w:asciiTheme="minorHAnsi" w:hAnsiTheme="minorHAnsi" w:cstheme="minorHAnsi"/>
+                <w:sz w:val="20"/>
+                <w:szCs w:val="20"/>
+              </w:rPr>
+              <w:t xml:space="preserve">. </w:t>
+            </w:r>
+          </w:p>
+          <w:p>
+            <w:pPr>
+              <w:pStyle w:val="Prrafodelista"/>
+              <w:autoSpaceDE w:val="0"/>
+              <w:spacing w:after="0" w:line="240" w:lineRule="auto"/>
+              <w:ind w:left="1776"/>
+              <w:rPr>
+                <w:rFonts w:asciiTheme="minorHAnsi" w:hAnsiTheme="minorHAnsi" w:cstheme="minorHAnsi"/>
+                <w:sz w:val="20"/>
+                <w:szCs w:val="20"/>
+              </w:rPr>
+            </w:pPr>
+          </w:p>
+          <w:p>
+            <w:pPr>
+              <w:rPr>
+                <w:rFonts w:ascii="Cambria" w:hAnsi="Cambria" w:cs="Cambria"/>
+                <w:lang w:val="es-CR"/>
+              </w:rPr>
+            </w:pPr>
+          </w:p>
+        </w:tc>
+        <w:tc>
+          <w:tcPr>
+            <w:tcW w:w="4407" w:type="dxa"/>
+            <w:tcBorders>
+              <w:top w:val="single" w:sz="4" w:space="0" w:color="auto"/>
+              <w:left w:val="single" w:sz="4" w:space="0" w:color="auto"/>
+              <w:bottom w:val="single" w:sz="4" w:space="0" w:color="auto"/>
+              <w:right w:val="single" w:sz="4" w:space="0" w:color="auto"/>
+            </w:tcBorders>
+          </w:tcPr>
+          <w:p>
+            <w:pPr>
+              <w:numPr>
+                <w:ilvl w:val="0"/>
+                <w:numId w:val="13"/>
+              </w:numPr>
+              <w:autoSpaceDE w:val="0"/>
+              <w:spacing w:after="0" w:line="240" w:lineRule="auto"/>
+              <w:rPr>
+                <w:rFonts w:asciiTheme="minorHAnsi" w:hAnsiTheme="minorHAnsi" w:cstheme="minorHAnsi"/>
+                <w:sz w:val="20"/>
+                <w:szCs w:val="20"/>
+              </w:rPr>
+            </w:pPr>
+            <w:r>
+              <w:rPr>
+                <w:rFonts w:asciiTheme="minorHAnsi" w:hAnsiTheme="minorHAnsi" w:cstheme="minorHAnsi"/>
+                <w:sz w:val="20"/>
+                <w:szCs w:val="20"/>
+              </w:rPr>
+              <w:t>Muestra “No hay facturas para Cobrar”</w:t>
+            </w:r>
+          </w:p>
+          <w:p>
+            <w:pPr>
+              <w:pStyle w:val="Prrafodelista"/>
+              <w:numPr>
+                <w:ilvl w:val="0"/>
+                <w:numId w:val="13"/>
+              </w:numPr>
+              <w:autoSpaceDE w:val="0"/>
+              <w:spacing w:after="0" w:line="240" w:lineRule="auto"/>
+              <w:rPr>
+                <w:rFonts w:asciiTheme="minorHAnsi" w:hAnsiTheme="minorHAnsi" w:cstheme="minorHAnsi"/>
+              </w:rPr>
+            </w:pPr>
+          </w:p>
+          <w:p>
+            <w:pPr>
+              <w:rPr>
+                <w:rFonts w:ascii="Cambria" w:hAnsi="Cambria" w:cs="Cambria"/>
+                <w:lang w:val="es-CR"/>
+              </w:rPr>
+            </w:pPr>
+          </w:p>
+        </w:tc>
+      </w:tr>
+      <w:tr>
+        <w:trPr>
+          <w:trHeight w:val="379"/>
+        </w:trPr>
+        <w:tc>
+          <w:tcPr>
+            <w:tcW w:w="8825" w:type="dxa"/>
+            <w:gridSpan w:val="2"/>
+            <w:tcBorders>
+              <w:top w:val="single" w:sz="4" w:space="0" w:color="auto"/>
+              <w:left w:val="single" w:sz="4" w:space="0" w:color="auto"/>
+              <w:bottom w:val="single" w:sz="4" w:space="0" w:color="auto"/>
+              <w:right w:val="single" w:sz="4" w:space="0" w:color="auto"/>
+            </w:tcBorders>
+          </w:tcPr>
+          <w:p>
+            <w:pPr>
+              <w:autoSpaceDE w:val="0"/>
+              <w:spacing w:after="0" w:line="240" w:lineRule="auto"/>
+              <w:ind w:left="708"/>
+              <w:jc w:val="center"/>
+            </w:pPr>
+            <w:r>
+              <w:rPr>
+                <w:b/>
+              </w:rPr>
+              <w:t>Procedimiento de Control del Resultado</w:t>
+            </w:r>
+          </w:p>
+          <w:p>
+            <w:pPr>
+              <w:pStyle w:val="Prrafodelista"/>
+              <w:autoSpaceDE w:val="0"/>
+              <w:spacing w:after="0" w:line="240" w:lineRule="auto"/>
+              <w:ind w:left="1068"/>
+              <w:rPr>
+                <w:rFonts w:asciiTheme="minorHAnsi" w:hAnsiTheme="minorHAnsi" w:cstheme="minorHAnsi"/>
+                <w:sz w:val="20"/>
+                <w:szCs w:val="20"/>
+              </w:rPr>
+            </w:pPr>
+          </w:p>
+        </w:tc>
+      </w:tr>
+      <w:tr>
+        <w:trPr>
+          <w:trHeight w:val="379"/>
+        </w:trPr>
+        <w:tc>
+          <w:tcPr>
+            <w:tcW w:w="8825" w:type="dxa"/>
+            <w:gridSpan w:val="2"/>
+            <w:tcBorders>
+              <w:top w:val="single" w:sz="4" w:space="0" w:color="auto"/>
+              <w:left w:val="single" w:sz="4" w:space="0" w:color="auto"/>
+              <w:bottom w:val="single" w:sz="4" w:space="0" w:color="auto"/>
+              <w:right w:val="single" w:sz="4" w:space="0" w:color="auto"/>
+            </w:tcBorders>
+            <w:hideMark/>
+          </w:tcPr>
+          <w:p>
+            <w:pPr>
+              <w:rPr>
+                <w:rFonts w:asciiTheme="minorHAnsi" w:hAnsiTheme="minorHAnsi" w:cstheme="minorHAnsi"/>
+                <w:sz w:val="20"/>
+                <w:szCs w:val="20"/>
+              </w:rPr>
+            </w:pPr>
+            <w:r>
+              <w:rPr>
+                <w:rFonts w:asciiTheme="minorHAnsi" w:hAnsiTheme="minorHAnsi" w:cstheme="minorHAnsi"/>
+                <w:sz w:val="20"/>
+                <w:szCs w:val="20"/>
+              </w:rPr>
+              <w:t>Por medio del caso de uso Consultar Facturación ver</w:t>
+            </w:r>
+            <w:r>
+              <w:rPr>
+                <w:rFonts w:asciiTheme="minorHAnsi" w:hAnsiTheme="minorHAnsi" w:cstheme="minorHAnsi"/>
+                <w:sz w:val="20"/>
+                <w:szCs w:val="20"/>
+              </w:rPr>
+              <w:t>ifica que no exista una facturas en estado “Emitidas”</w:t>
+            </w:r>
+            <w:r>
+              <w:rPr>
+                <w:rFonts w:asciiTheme="minorHAnsi" w:hAnsiTheme="minorHAnsi" w:cstheme="minorHAnsi"/>
+                <w:sz w:val="20"/>
+                <w:szCs w:val="20"/>
+              </w:rPr>
+              <w:t xml:space="preserve"> </w:t>
+            </w:r>
+          </w:p>
+        </w:tc>
+      </w:tr>
+    </w:tbl>
     <w:p>
       <w:pPr>
-        <w:spacing w:after="0" w:line="240" w:lineRule="auto"/>
-        <w:rPr>
-          <w:b/>
-        </w:rPr>
-      </w:pPr>
-    </w:p>
-    <w:p>
-      <w:pPr>
-        <w:pStyle w:val="Prrafodelista1"/>
-        <w:spacing w:after="0" w:line="240" w:lineRule="auto"/>
-        <w:ind w:left="0"/>
-      </w:pPr>
-    </w:p>
-    <w:p>
-      <w:pPr>
-        <w:pStyle w:val="Prrafodelista1"/>
-        <w:spacing w:after="0" w:line="240" w:lineRule="auto"/>
-        <w:ind w:left="0"/>
-        <w:rPr>
-          <w:b/>
-        </w:rPr>
-      </w:pPr>
-    </w:p>
-    <w:p>
-      <w:pPr>
-        <w:pStyle w:val="Prrafodelista1"/>
-        <w:spacing w:after="0" w:line="240" w:lineRule="auto"/>
-        <w:ind w:left="0"/>
-      </w:pPr>
-      <w:bookmarkStart w:id="3" w:name="OLE_LINK33"/>
-      <w:bookmarkStart w:id="4" w:name="OLE_LINK34"/>
-      <w:r>
-        <w:rPr>
-          <w:b/>
-        </w:rPr>
-        <w:t xml:space="preserve">Identificación del Caso de Prueba: </w:t>
-      </w:r>
-      <w:r>
-        <w:t>CF_0</w:t>
-      </w:r>
-    </w:p>
-    <w:p>
-      <w:pPr>
-        <w:snapToGrid w:val="0"/>
-        <w:spacing w:after="0" w:line="240" w:lineRule="auto"/>
-      </w:pPr>
-      <w:r>
-        <w:rPr>
-          <w:b/>
-        </w:rPr>
-        <w:t xml:space="preserve">Descripción del escenario: </w:t>
-      </w:r>
-      <w:r>
-        <w:t>No existen facturas en estado Emitida</w:t>
-      </w:r>
-    </w:p>
-    <w:p>
-      <w:pPr>
-        <w:snapToGrid w:val="0"/>
-        <w:spacing w:after="0" w:line="240" w:lineRule="auto"/>
-      </w:pPr>
-      <w:r>
-        <w:rPr>
-          <w:b/>
-        </w:rPr>
-        <w:t xml:space="preserve">Construcción Relacionada: </w:t>
-      </w:r>
-      <w:r>
-        <w:t>1</w:t>
-      </w:r>
-    </w:p>
-    <w:p>
-      <w:pPr>
-        <w:pStyle w:val="Prrafodelista1"/>
-        <w:spacing w:after="0" w:line="240" w:lineRule="auto"/>
-        <w:ind w:left="0"/>
-        <w:rPr>
-          <w:rFonts w:ascii="Arial" w:hAnsi="Arial" w:cs="Arial"/>
-          <w:sz w:val="20"/>
-          <w:szCs w:val="20"/>
-        </w:rPr>
-      </w:pPr>
-      <w:r>
-        <w:rPr>
-          <w:b/>
-        </w:rPr>
-        <w:t xml:space="preserve">Caso de Uso Relacionado: </w:t>
-      </w:r>
-      <w:r>
-        <w:rPr>
-          <w:rFonts w:ascii="Arial" w:hAnsi="Arial" w:cs="Arial"/>
-          <w:sz w:val="20"/>
-          <w:szCs w:val="20"/>
-        </w:rPr>
-        <w:t>Cobrar Facturas</w:t>
-      </w:r>
-    </w:p>
-    <w:p>
-      <w:pPr>
-        <w:pStyle w:val="Prrafodelista1"/>
-        <w:spacing w:after="0" w:line="240" w:lineRule="auto"/>
-        <w:ind w:left="0"/>
-        <w:rPr>
-          <w:b/>
-        </w:rPr>
-      </w:pPr>
-      <w:r>
-        <w:rPr>
-          <w:b/>
-        </w:rPr>
-        <w:t xml:space="preserve">Datos de Entrada: </w:t>
-      </w:r>
-    </w:p>
-    <w:p>
-      <w:pPr>
-        <w:autoSpaceDE w:val="0"/>
-        <w:spacing w:after="0" w:line="240" w:lineRule="auto"/>
-        <w:rPr>
-          <w:rFonts w:ascii="Times New Roman" w:hAnsi="Times New Roman"/>
-          <w:sz w:val="20"/>
-          <w:szCs w:val="20"/>
-        </w:rPr>
-      </w:pPr>
-      <w:r>
-        <w:rPr>
-          <w:b/>
-        </w:rPr>
-        <w:t xml:space="preserve">Estado Inicial: </w:t>
-      </w:r>
-      <w:r>
-        <w:t>Existen facturas cargadas</w:t>
-      </w:r>
-    </w:p>
-    <w:p>
-      <w:pPr>
-        <w:pStyle w:val="Prrafodelista1"/>
-        <w:spacing w:after="0" w:line="240" w:lineRule="auto"/>
-        <w:ind w:left="0"/>
-      </w:pPr>
-    </w:p>
-    <w:p>
-      <w:pPr>
-        <w:pStyle w:val="Prrafodelista1"/>
-        <w:spacing w:after="0" w:line="240" w:lineRule="auto"/>
-        <w:ind w:left="0"/>
-        <w:rPr>
-          <w:b/>
-        </w:rPr>
-      </w:pPr>
-      <w:r>
-        <w:rPr>
-          <w:b/>
-        </w:rPr>
-        <w:t>Procedimiento de Prueba:</w:t>
-      </w:r>
-    </w:p>
-    <w:p>
-      <w:pPr>
-        <w:pStyle w:val="Prrafodelista"/>
-        <w:numPr>
-          <w:ilvl w:val="0"/>
-          <w:numId w:val="6"/>
-        </w:numPr>
-        <w:rPr>
-          <w:rFonts w:asciiTheme="minorHAnsi" w:hAnsiTheme="minorHAnsi" w:cstheme="minorHAnsi"/>
-          <w:sz w:val="20"/>
-          <w:szCs w:val="20"/>
-        </w:rPr>
-      </w:pPr>
-      <w:r>
-        <w:rPr>
-          <w:rFonts w:asciiTheme="minorHAnsi" w:hAnsiTheme="minorHAnsi" w:cstheme="minorHAnsi"/>
-          <w:sz w:val="20"/>
-          <w:szCs w:val="20"/>
-        </w:rPr>
-        <w:t>Se buscan las facturas en estado “Emitida”</w:t>
-      </w:r>
-    </w:p>
-    <w:p>
-      <w:pPr>
-        <w:pStyle w:val="Prrafodelista"/>
-        <w:numPr>
-          <w:ilvl w:val="0"/>
-          <w:numId w:val="6"/>
-        </w:numPr>
-        <w:rPr>
-          <w:rFonts w:asciiTheme="minorHAnsi" w:hAnsiTheme="minorHAnsi" w:cstheme="minorHAnsi"/>
-          <w:sz w:val="20"/>
-          <w:szCs w:val="20"/>
-        </w:rPr>
-      </w:pPr>
-      <w:r>
-        <w:rPr>
-          <w:rFonts w:asciiTheme="minorHAnsi" w:hAnsiTheme="minorHAnsi" w:cstheme="minorHAnsi"/>
-          <w:sz w:val="20"/>
-          <w:szCs w:val="20"/>
-        </w:rPr>
-        <w:t>Si hay factura en estado “Emitida”</w:t>
-      </w:r>
-    </w:p>
-    <w:p>
-      <w:pPr>
-        <w:pStyle w:val="Prrafodelista"/>
-        <w:numPr>
-          <w:ilvl w:val="0"/>
-          <w:numId w:val="6"/>
-        </w:numPr>
-        <w:rPr>
-          <w:rFonts w:asciiTheme="minorHAnsi" w:hAnsiTheme="minorHAnsi" w:cstheme="minorHAnsi"/>
-          <w:sz w:val="20"/>
-          <w:szCs w:val="20"/>
-        </w:rPr>
-      </w:pPr>
-      <w:r>
-        <w:rPr>
-          <w:rFonts w:asciiTheme="minorHAnsi" w:hAnsiTheme="minorHAnsi" w:cstheme="minorHAnsi"/>
-          <w:sz w:val="20"/>
-          <w:szCs w:val="20"/>
-        </w:rPr>
-        <w:t>Muestra “No hay facturas para Cobrar”</w:t>
-      </w:r>
-    </w:p>
-    <w:p>
-      <w:pPr>
-        <w:pStyle w:val="Prrafodelista"/>
-        <w:numPr>
-          <w:ilvl w:val="0"/>
-          <w:numId w:val="1"/>
-        </w:numPr>
-        <w:autoSpaceDE w:val="0"/>
-        <w:spacing w:after="0" w:line="240" w:lineRule="auto"/>
-        <w:rPr>
-          <w:rFonts w:ascii="Times New Roman" w:hAnsi="Times New Roman"/>
-          <w:sz w:val="20"/>
-          <w:szCs w:val="20"/>
-        </w:rPr>
-      </w:pPr>
-      <w:r>
-        <w:rPr>
-          <w:b/>
-        </w:rPr>
-        <w:t>Resultado Esperado:</w:t>
-      </w:r>
-      <w:r>
-        <w:t xml:space="preserve"> </w:t>
-      </w:r>
-      <w:r>
-        <w:rPr>
-          <w:rFonts w:ascii="Times New Roman" w:hAnsi="Times New Roman"/>
-          <w:sz w:val="20"/>
-          <w:szCs w:val="20"/>
-        </w:rPr>
-        <w:t xml:space="preserve"> </w:t>
-      </w:r>
-    </w:p>
-    <w:p>
-      <w:pPr>
-        <w:numPr>
-          <w:ilvl w:val="0"/>
-          <w:numId w:val="2"/>
-        </w:numPr>
-        <w:autoSpaceDE w:val="0"/>
-        <w:spacing w:after="0" w:line="240" w:lineRule="auto"/>
-        <w:rPr>
-          <w:rFonts w:asciiTheme="minorHAnsi" w:hAnsiTheme="minorHAnsi" w:cstheme="minorHAnsi"/>
-          <w:sz w:val="20"/>
-          <w:szCs w:val="20"/>
-        </w:rPr>
-      </w:pPr>
-      <w:r>
-        <w:rPr>
-          <w:rFonts w:asciiTheme="minorHAnsi" w:hAnsiTheme="minorHAnsi" w:cstheme="minorHAnsi"/>
-          <w:sz w:val="20"/>
-          <w:szCs w:val="20"/>
-        </w:rPr>
-        <w:t>Muestra “No hay facturas para Cobrar”</w:t>
-      </w:r>
-    </w:p>
-    <w:p>
-      <w:pPr>
-        <w:autoSpaceDE w:val="0"/>
-        <w:spacing w:after="0" w:line="240" w:lineRule="auto"/>
-        <w:ind w:left="1776"/>
-        <w:rPr>
-          <w:rFonts w:asciiTheme="minorHAnsi" w:hAnsiTheme="minorHAnsi" w:cstheme="minorHAnsi"/>
-          <w:sz w:val="20"/>
-          <w:szCs w:val="20"/>
-        </w:rPr>
-      </w:pPr>
-    </w:p>
-    <w:p>
-      <w:pPr>
-        <w:numPr>
-          <w:ilvl w:val="0"/>
-          <w:numId w:val="1"/>
-        </w:numPr>
-        <w:autoSpaceDE w:val="0"/>
-        <w:spacing w:after="0" w:line="240" w:lineRule="auto"/>
-      </w:pPr>
-      <w:r>
-        <w:rPr>
-          <w:b/>
-        </w:rPr>
-        <w:t>Procedimiento de Control del Resultado:</w:t>
-      </w:r>
-      <w:r>
-        <w:t xml:space="preserve">  </w:t>
-      </w:r>
-    </w:p>
-    <w:p>
-      <w:pPr>
-        <w:autoSpaceDE w:val="0"/>
-        <w:spacing w:after="0" w:line="240" w:lineRule="auto"/>
-        <w:ind w:left="1416"/>
-        <w:rPr>
-          <w:rFonts w:asciiTheme="minorHAnsi" w:hAnsiTheme="minorHAnsi" w:cstheme="minorHAnsi"/>
-          <w:sz w:val="20"/>
-          <w:szCs w:val="20"/>
-        </w:rPr>
-      </w:pPr>
-      <w:r>
-        <w:rPr>
-          <w:rFonts w:asciiTheme="minorHAnsi" w:hAnsiTheme="minorHAnsi" w:cstheme="minorHAnsi"/>
-          <w:sz w:val="20"/>
-          <w:szCs w:val="20"/>
-        </w:rPr>
-        <w:t>Estado inicial:</w:t>
-      </w:r>
-    </w:p>
-    <w:p>
-      <w:pPr>
-        <w:numPr>
-          <w:ilvl w:val="0"/>
-          <w:numId w:val="2"/>
-        </w:numPr>
-        <w:autoSpaceDE w:val="0"/>
-        <w:spacing w:after="0" w:line="240" w:lineRule="auto"/>
-        <w:rPr>
-          <w:rFonts w:asciiTheme="minorHAnsi" w:hAnsiTheme="minorHAnsi" w:cstheme="minorHAnsi"/>
-          <w:sz w:val="20"/>
-          <w:szCs w:val="20"/>
-        </w:rPr>
-      </w:pPr>
-      <w:r>
-        <w:rPr>
-          <w:rFonts w:asciiTheme="minorHAnsi" w:hAnsiTheme="minorHAnsi" w:cstheme="minorHAnsi"/>
-          <w:sz w:val="20"/>
-          <w:szCs w:val="20"/>
-        </w:rPr>
-        <w:t xml:space="preserve">Que haya </w:t>
-      </w:r>
-      <w:r>
-        <w:rPr>
-          <w:rFonts w:asciiTheme="minorHAnsi" w:hAnsiTheme="minorHAnsi" w:cstheme="minorHAnsi"/>
-          <w:sz w:val="20"/>
-          <w:szCs w:val="20"/>
-        </w:rPr>
-        <w:t>facturas creadas</w:t>
-      </w:r>
-      <w:r>
-        <w:rPr>
-          <w:rFonts w:asciiTheme="minorHAnsi" w:hAnsiTheme="minorHAnsi" w:cstheme="minorHAnsi"/>
-          <w:sz w:val="20"/>
-          <w:szCs w:val="20"/>
-        </w:rPr>
-        <w:t>.</w:t>
-      </w:r>
-    </w:p>
-    <w:p>
-      <w:pPr>
-        <w:autoSpaceDE w:val="0"/>
-        <w:spacing w:after="0" w:line="240" w:lineRule="auto"/>
-        <w:ind w:left="1776"/>
-        <w:rPr>
-          <w:rFonts w:asciiTheme="minorHAnsi" w:hAnsiTheme="minorHAnsi" w:cstheme="minorHAnsi"/>
-          <w:sz w:val="20"/>
-          <w:szCs w:val="20"/>
-        </w:rPr>
-      </w:pPr>
-    </w:p>
-    <w:p>
-      <w:pPr>
-        <w:autoSpaceDE w:val="0"/>
-        <w:spacing w:after="0" w:line="240" w:lineRule="auto"/>
-        <w:ind w:left="1416"/>
-        <w:rPr>
-          <w:rFonts w:asciiTheme="minorHAnsi" w:hAnsiTheme="minorHAnsi" w:cstheme="minorHAnsi"/>
-          <w:sz w:val="20"/>
-          <w:szCs w:val="20"/>
-        </w:rPr>
-      </w:pPr>
-      <w:r>
-        <w:rPr>
-          <w:rFonts w:asciiTheme="minorHAnsi" w:hAnsiTheme="minorHAnsi" w:cstheme="minorHAnsi"/>
-          <w:sz w:val="20"/>
-          <w:szCs w:val="20"/>
-        </w:rPr>
-        <w:t>Estado final:</w:t>
-      </w:r>
-    </w:p>
-    <w:p>
-      <w:pPr>
-        <w:numPr>
-          <w:ilvl w:val="0"/>
-          <w:numId w:val="2"/>
-        </w:numPr>
         <w:suppressAutoHyphens w:val="0"/>
         <w:spacing w:after="0" w:line="240" w:lineRule="auto"/>
         <w:rPr>
@@ -857,737 +1017,538 @@
           <w:szCs w:val="20"/>
         </w:rPr>
       </w:pPr>
-      <w:r>
-        <w:rPr>
-          <w:rFonts w:asciiTheme="minorHAnsi" w:hAnsiTheme="minorHAnsi" w:cstheme="minorHAnsi"/>
-          <w:sz w:val="20"/>
-          <w:szCs w:val="20"/>
-        </w:rPr>
-        <w:t>No crea el recibo</w:t>
-      </w:r>
-      <w:r>
-        <w:rPr>
-          <w:rFonts w:asciiTheme="minorHAnsi" w:hAnsiTheme="minorHAnsi" w:cstheme="minorHAnsi"/>
-          <w:sz w:val="20"/>
-          <w:szCs w:val="20"/>
-        </w:rPr>
-        <w:t xml:space="preserve">. </w:t>
-      </w:r>
     </w:p>
-    <w:p>
-      <w:pPr>
-        <w:pStyle w:val="Prrafodelista"/>
-        <w:autoSpaceDE w:val="0"/>
-        <w:spacing w:after="0" w:line="240" w:lineRule="auto"/>
-        <w:ind w:left="1776"/>
-        <w:rPr>
-          <w:rFonts w:asciiTheme="minorHAnsi" w:hAnsiTheme="minorHAnsi" w:cstheme="minorHAnsi"/>
-          <w:sz w:val="20"/>
-          <w:szCs w:val="20"/>
-        </w:rPr>
-      </w:pPr>
-    </w:p>
-    <w:bookmarkEnd w:id="0"/>
-    <w:bookmarkEnd w:id="1"/>
-    <w:bookmarkEnd w:id="3"/>
-    <w:bookmarkEnd w:id="4"/>
-    <w:p>
-      <w:pPr>
-        <w:pStyle w:val="Prrafodelista1"/>
-        <w:spacing w:before="240" w:after="0" w:line="240" w:lineRule="auto"/>
-        <w:ind w:left="0"/>
-      </w:pPr>
-      <w:r>
-        <w:rPr>
-          <w:b/>
-        </w:rPr>
-        <w:t>Identificación del Caso de Prueba: CF</w:t>
-      </w:r>
-      <w:r>
-        <w:t>_0</w:t>
-      </w:r>
-    </w:p>
-    <w:p>
-      <w:pPr>
-        <w:snapToGrid w:val="0"/>
-        <w:spacing w:after="0" w:line="240" w:lineRule="auto"/>
-      </w:pPr>
-      <w:r>
-        <w:rPr>
-          <w:b/>
-        </w:rPr>
-        <w:lastRenderedPageBreak/>
-        <w:t xml:space="preserve">Descripción del escenario: </w:t>
-      </w:r>
-      <w:r>
-        <w:t>Existen facturas en estado Emitida</w:t>
-      </w:r>
-    </w:p>
-    <w:p>
-      <w:pPr>
-        <w:snapToGrid w:val="0"/>
-        <w:spacing w:after="0" w:line="240" w:lineRule="auto"/>
-      </w:pPr>
-      <w:r>
-        <w:rPr>
-          <w:b/>
-        </w:rPr>
-        <w:t xml:space="preserve">Construcción Relacionada: </w:t>
-      </w:r>
-      <w:r>
-        <w:t>1</w:t>
-      </w:r>
-    </w:p>
-    <w:p>
-      <w:pPr>
-        <w:pStyle w:val="Prrafodelista1"/>
-        <w:spacing w:after="0" w:line="240" w:lineRule="auto"/>
-        <w:ind w:left="0"/>
-        <w:rPr>
-          <w:rFonts w:ascii="Arial" w:hAnsi="Arial" w:cs="Arial"/>
-          <w:sz w:val="20"/>
-          <w:szCs w:val="20"/>
-        </w:rPr>
-      </w:pPr>
-      <w:r>
-        <w:rPr>
-          <w:b/>
-        </w:rPr>
-        <w:t xml:space="preserve">Caso de Uso Relacionado: </w:t>
-      </w:r>
-      <w:r>
-        <w:rPr>
-          <w:rFonts w:ascii="Arial" w:hAnsi="Arial" w:cs="Arial"/>
-          <w:sz w:val="20"/>
-          <w:szCs w:val="20"/>
-        </w:rPr>
-        <w:t>Cobrar Facturas</w:t>
-      </w:r>
-    </w:p>
-    <w:p>
-      <w:pPr>
-        <w:pStyle w:val="Prrafodelista1"/>
-        <w:spacing w:after="0" w:line="240" w:lineRule="auto"/>
-        <w:ind w:left="0"/>
-        <w:rPr>
-          <w:b/>
-        </w:rPr>
-      </w:pPr>
-      <w:r>
-        <w:rPr>
-          <w:b/>
-        </w:rPr>
-        <w:t xml:space="preserve">Datos de Entrada: </w:t>
-      </w:r>
-    </w:p>
-    <w:p>
-      <w:pPr>
-        <w:autoSpaceDE w:val="0"/>
-        <w:spacing w:after="0" w:line="240" w:lineRule="auto"/>
-        <w:rPr>
-          <w:rFonts w:ascii="Times New Roman" w:hAnsi="Times New Roman"/>
-          <w:sz w:val="20"/>
-          <w:szCs w:val="20"/>
-        </w:rPr>
-      </w:pPr>
-      <w:r>
-        <w:rPr>
-          <w:b/>
-        </w:rPr>
-        <w:t xml:space="preserve">Estado Inicial: </w:t>
-      </w:r>
-      <w:r>
-        <w:t>Existen facturas cargadas</w:t>
-      </w:r>
-      <w:r>
-        <w:t>, en estado Emitida</w:t>
-      </w:r>
-    </w:p>
-    <w:p>
-      <w:pPr>
-        <w:pStyle w:val="Prrafodelista1"/>
-        <w:spacing w:after="0" w:line="240" w:lineRule="auto"/>
-        <w:ind w:left="0"/>
-      </w:pPr>
-    </w:p>
-    <w:p>
-      <w:pPr>
-        <w:pStyle w:val="Prrafodelista1"/>
-        <w:spacing w:after="0" w:line="240" w:lineRule="auto"/>
-        <w:ind w:left="0"/>
-        <w:rPr>
-          <w:b/>
-        </w:rPr>
-      </w:pPr>
-      <w:r>
-        <w:rPr>
-          <w:b/>
-        </w:rPr>
-        <w:t>Procedimiento de Prueba:</w:t>
-      </w:r>
-    </w:p>
-    <w:p>
-      <w:pPr>
-        <w:numPr>
-          <w:ilvl w:val="0"/>
-          <w:numId w:val="5"/>
-        </w:numPr>
-        <w:suppressAutoHyphens w:val="0"/>
-        <w:spacing w:after="0" w:line="240" w:lineRule="auto"/>
-        <w:rPr>
-          <w:rFonts w:asciiTheme="minorHAnsi" w:hAnsiTheme="minorHAnsi" w:cstheme="minorHAnsi"/>
-          <w:sz w:val="20"/>
-          <w:szCs w:val="20"/>
-        </w:rPr>
-      </w:pPr>
-      <w:r>
-        <w:rPr>
-          <w:rFonts w:asciiTheme="minorHAnsi" w:hAnsiTheme="minorHAnsi" w:cstheme="minorHAnsi"/>
-          <w:sz w:val="20"/>
-          <w:szCs w:val="20"/>
-        </w:rPr>
-        <w:t>Se buscan las facturas en estado “Emitida”</w:t>
-      </w:r>
-    </w:p>
-    <w:p>
-      <w:pPr>
-        <w:numPr>
-          <w:ilvl w:val="0"/>
-          <w:numId w:val="5"/>
-        </w:numPr>
-        <w:suppressAutoHyphens w:val="0"/>
-        <w:spacing w:after="0" w:line="240" w:lineRule="auto"/>
-        <w:rPr>
-          <w:rFonts w:asciiTheme="minorHAnsi" w:hAnsiTheme="minorHAnsi" w:cstheme="minorHAnsi"/>
-          <w:sz w:val="20"/>
-          <w:szCs w:val="20"/>
-        </w:rPr>
-      </w:pPr>
-      <w:r>
-        <w:rPr>
-          <w:rFonts w:asciiTheme="minorHAnsi" w:hAnsiTheme="minorHAnsi" w:cstheme="minorHAnsi"/>
-          <w:sz w:val="20"/>
-          <w:szCs w:val="20"/>
-        </w:rPr>
-        <w:t>Si hay factura en estado “Emitida”</w:t>
-      </w:r>
-    </w:p>
-    <w:p>
-      <w:pPr>
-        <w:numPr>
-          <w:ilvl w:val="0"/>
-          <w:numId w:val="5"/>
-        </w:numPr>
-        <w:suppressAutoHyphens w:val="0"/>
-        <w:spacing w:after="0" w:line="240" w:lineRule="auto"/>
-        <w:rPr>
-          <w:rFonts w:asciiTheme="minorHAnsi" w:hAnsiTheme="minorHAnsi" w:cstheme="minorHAnsi"/>
-          <w:sz w:val="20"/>
-          <w:szCs w:val="20"/>
-        </w:rPr>
-      </w:pPr>
-      <w:r>
-        <w:rPr>
-          <w:rFonts w:asciiTheme="minorHAnsi" w:hAnsiTheme="minorHAnsi" w:cstheme="minorHAnsi"/>
-          <w:sz w:val="20"/>
-          <w:szCs w:val="20"/>
-        </w:rPr>
-        <w:t>Busca el costo asociado a cada factura</w:t>
-      </w:r>
-    </w:p>
-    <w:p>
-      <w:pPr>
-        <w:numPr>
-          <w:ilvl w:val="0"/>
-          <w:numId w:val="5"/>
-        </w:numPr>
-        <w:suppressAutoHyphens w:val="0"/>
-        <w:spacing w:after="0" w:line="240" w:lineRule="auto"/>
-        <w:rPr>
-          <w:rFonts w:asciiTheme="minorHAnsi" w:hAnsiTheme="minorHAnsi" w:cstheme="minorHAnsi"/>
-          <w:sz w:val="20"/>
-          <w:szCs w:val="20"/>
-        </w:rPr>
-      </w:pPr>
-      <w:r>
-        <w:rPr>
-          <w:rFonts w:asciiTheme="minorHAnsi" w:hAnsiTheme="minorHAnsi" w:cstheme="minorHAnsi"/>
-          <w:sz w:val="20"/>
-          <w:szCs w:val="20"/>
-        </w:rPr>
-        <w:t>Busca los detalles de ficha asociados a las facturas</w:t>
-      </w:r>
-    </w:p>
-    <w:p>
-      <w:pPr>
-        <w:numPr>
-          <w:ilvl w:val="0"/>
-          <w:numId w:val="5"/>
-        </w:numPr>
-        <w:suppressAutoHyphens w:val="0"/>
-        <w:spacing w:after="0" w:line="240" w:lineRule="auto"/>
-        <w:rPr>
-          <w:rFonts w:asciiTheme="minorHAnsi" w:hAnsiTheme="minorHAnsi" w:cstheme="minorHAnsi"/>
-          <w:sz w:val="20"/>
-          <w:szCs w:val="20"/>
-        </w:rPr>
-      </w:pPr>
-      <w:r>
-        <w:rPr>
-          <w:rFonts w:asciiTheme="minorHAnsi" w:hAnsiTheme="minorHAnsi" w:cstheme="minorHAnsi"/>
-          <w:sz w:val="20"/>
-          <w:szCs w:val="20"/>
-        </w:rPr>
-        <w:t>Busca los servicios asociados a cada detalle</w:t>
-      </w:r>
-    </w:p>
-    <w:p>
-      <w:pPr>
-        <w:numPr>
-          <w:ilvl w:val="0"/>
-          <w:numId w:val="5"/>
-        </w:numPr>
-        <w:suppressAutoHyphens w:val="0"/>
-        <w:spacing w:after="0" w:line="240" w:lineRule="auto"/>
-        <w:rPr>
-          <w:rFonts w:asciiTheme="minorHAnsi" w:hAnsiTheme="minorHAnsi" w:cstheme="minorHAnsi"/>
-          <w:sz w:val="20"/>
-          <w:szCs w:val="20"/>
-        </w:rPr>
-      </w:pPr>
-      <w:r>
-        <w:rPr>
-          <w:rFonts w:asciiTheme="minorHAnsi" w:hAnsiTheme="minorHAnsi" w:cstheme="minorHAnsi"/>
-          <w:sz w:val="20"/>
-          <w:szCs w:val="20"/>
-        </w:rPr>
-        <w:t>Muestra todas las Facturas con sus costos, n° de ficha, paciente, prestación y servicios.</w:t>
-      </w:r>
-    </w:p>
-    <w:p>
-      <w:pPr>
-        <w:numPr>
-          <w:ilvl w:val="0"/>
-          <w:numId w:val="5"/>
-        </w:numPr>
-        <w:suppressAutoHyphens w:val="0"/>
-        <w:spacing w:after="0" w:line="240" w:lineRule="auto"/>
-        <w:rPr>
-          <w:rFonts w:asciiTheme="minorHAnsi" w:hAnsiTheme="minorHAnsi" w:cstheme="minorHAnsi"/>
-          <w:sz w:val="20"/>
-          <w:szCs w:val="20"/>
-        </w:rPr>
-      </w:pPr>
-      <w:r>
-        <w:rPr>
-          <w:rFonts w:asciiTheme="minorHAnsi" w:hAnsiTheme="minorHAnsi" w:cstheme="minorHAnsi"/>
-          <w:sz w:val="20"/>
-          <w:szCs w:val="20"/>
-        </w:rPr>
-        <w:t>Selecciona una factura a cobrar</w:t>
-      </w:r>
-    </w:p>
-    <w:p>
-      <w:pPr>
-        <w:numPr>
-          <w:ilvl w:val="0"/>
-          <w:numId w:val="8"/>
-        </w:numPr>
-        <w:suppressAutoHyphens w:val="0"/>
-        <w:spacing w:after="0" w:line="240" w:lineRule="auto"/>
-        <w:rPr>
-          <w:rFonts w:asciiTheme="minorHAnsi" w:hAnsiTheme="minorHAnsi" w:cstheme="minorHAnsi"/>
-          <w:sz w:val="20"/>
-          <w:szCs w:val="20"/>
-        </w:rPr>
-      </w:pPr>
-      <w:r>
-        <w:rPr>
-          <w:rFonts w:asciiTheme="minorHAnsi" w:hAnsiTheme="minorHAnsi" w:cstheme="minorHAnsi"/>
-          <w:sz w:val="20"/>
-          <w:szCs w:val="20"/>
-        </w:rPr>
-        <w:t xml:space="preserve">Crea el Recibo con la fecha actual y el monto correspondiente </w:t>
-      </w:r>
-    </w:p>
-    <w:p>
-      <w:pPr>
-        <w:numPr>
-          <w:ilvl w:val="0"/>
-          <w:numId w:val="8"/>
-        </w:numPr>
-        <w:suppressAutoHyphens w:val="0"/>
-        <w:spacing w:after="0" w:line="240" w:lineRule="auto"/>
-        <w:rPr>
-          <w:rFonts w:asciiTheme="minorHAnsi" w:hAnsiTheme="minorHAnsi" w:cstheme="minorHAnsi"/>
-          <w:sz w:val="20"/>
-          <w:szCs w:val="20"/>
-        </w:rPr>
-      </w:pPr>
-      <w:r>
-        <w:rPr>
-          <w:rFonts w:asciiTheme="minorHAnsi" w:hAnsiTheme="minorHAnsi" w:cstheme="minorHAnsi"/>
-          <w:sz w:val="20"/>
-          <w:szCs w:val="20"/>
-        </w:rPr>
-        <w:t>Asocia el Recibo a la factura.</w:t>
-      </w:r>
-    </w:p>
-    <w:p>
-      <w:pPr>
-        <w:numPr>
-          <w:ilvl w:val="0"/>
-          <w:numId w:val="8"/>
-        </w:numPr>
-        <w:suppressAutoHyphens w:val="0"/>
-        <w:spacing w:after="0" w:line="240" w:lineRule="auto"/>
-        <w:rPr>
-          <w:rFonts w:asciiTheme="minorHAnsi" w:hAnsiTheme="minorHAnsi" w:cstheme="minorHAnsi"/>
-          <w:sz w:val="20"/>
-          <w:szCs w:val="20"/>
-        </w:rPr>
-      </w:pPr>
-      <w:r>
-        <w:rPr>
-          <w:rFonts w:asciiTheme="minorHAnsi" w:hAnsiTheme="minorHAnsi" w:cstheme="minorHAnsi"/>
-          <w:sz w:val="20"/>
-          <w:szCs w:val="20"/>
-        </w:rPr>
-        <w:t xml:space="preserve"> Le asigna el estado “Pagada” a la Factura</w:t>
-      </w:r>
-    </w:p>
-    <w:p>
-      <w:pPr>
-        <w:numPr>
-          <w:ilvl w:val="0"/>
-          <w:numId w:val="8"/>
-        </w:numPr>
-        <w:suppressAutoHyphens w:val="0"/>
-        <w:spacing w:after="0" w:line="240" w:lineRule="auto"/>
-        <w:rPr>
-          <w:rFonts w:asciiTheme="minorHAnsi" w:hAnsiTheme="minorHAnsi" w:cstheme="minorHAnsi"/>
-          <w:sz w:val="20"/>
-          <w:szCs w:val="20"/>
-        </w:rPr>
-      </w:pPr>
-      <w:r>
-        <w:rPr>
-          <w:rFonts w:asciiTheme="minorHAnsi" w:hAnsiTheme="minorHAnsi" w:cstheme="minorHAnsi"/>
-          <w:sz w:val="20"/>
-          <w:szCs w:val="20"/>
-        </w:rPr>
-        <w:t>Guarda el recibo</w:t>
-      </w:r>
-    </w:p>
-    <w:p>
-      <w:pPr>
-        <w:numPr>
-          <w:ilvl w:val="0"/>
-          <w:numId w:val="8"/>
-        </w:numPr>
-        <w:suppressAutoHyphens w:val="0"/>
-        <w:spacing w:after="0" w:line="240" w:lineRule="auto"/>
-        <w:rPr>
-          <w:rFonts w:asciiTheme="minorHAnsi" w:hAnsiTheme="minorHAnsi" w:cstheme="minorHAnsi"/>
-          <w:sz w:val="20"/>
-          <w:szCs w:val="20"/>
-        </w:rPr>
-      </w:pPr>
-      <w:r>
-        <w:rPr>
-          <w:rFonts w:asciiTheme="minorHAnsi" w:hAnsiTheme="minorHAnsi" w:cstheme="minorHAnsi"/>
-          <w:sz w:val="20"/>
-          <w:szCs w:val="20"/>
-        </w:rPr>
-        <w:t>Guarda la Factura</w:t>
-      </w:r>
-    </w:p>
-    <w:p>
-      <w:pPr>
-        <w:pStyle w:val="Prrafodelista"/>
-        <w:numPr>
-          <w:ilvl w:val="0"/>
-          <w:numId w:val="1"/>
-        </w:numPr>
-        <w:autoSpaceDE w:val="0"/>
-        <w:spacing w:after="0" w:line="240" w:lineRule="auto"/>
-        <w:rPr>
-          <w:rFonts w:ascii="Times New Roman" w:hAnsi="Times New Roman"/>
-          <w:sz w:val="20"/>
-          <w:szCs w:val="20"/>
-        </w:rPr>
-      </w:pPr>
-      <w:r>
-        <w:rPr>
-          <w:b/>
-        </w:rPr>
-        <w:t>Resultado Esperado:</w:t>
-      </w:r>
-      <w:r>
-        <w:t xml:space="preserve"> </w:t>
-      </w:r>
-      <w:r>
-        <w:rPr>
-          <w:rFonts w:ascii="Times New Roman" w:hAnsi="Times New Roman"/>
-          <w:sz w:val="20"/>
-          <w:szCs w:val="20"/>
-        </w:rPr>
-        <w:t xml:space="preserve"> </w:t>
-      </w:r>
-    </w:p>
-    <w:p>
-      <w:pPr>
-        <w:numPr>
-          <w:ilvl w:val="0"/>
-          <w:numId w:val="2"/>
-        </w:numPr>
-        <w:autoSpaceDE w:val="0"/>
-        <w:spacing w:after="0" w:line="240" w:lineRule="auto"/>
-        <w:rPr>
-          <w:rFonts w:asciiTheme="minorHAnsi" w:hAnsiTheme="minorHAnsi" w:cstheme="minorHAnsi"/>
-          <w:sz w:val="20"/>
-          <w:szCs w:val="20"/>
-        </w:rPr>
-      </w:pPr>
-      <w:r>
-        <w:rPr>
-          <w:rFonts w:asciiTheme="minorHAnsi" w:hAnsiTheme="minorHAnsi" w:cstheme="minorHAnsi"/>
-          <w:sz w:val="20"/>
-          <w:szCs w:val="20"/>
-        </w:rPr>
-        <w:t>Factura en estado “Pagada”</w:t>
-      </w:r>
-    </w:p>
-    <w:p>
-      <w:pPr>
-        <w:numPr>
-          <w:ilvl w:val="0"/>
-          <w:numId w:val="2"/>
-        </w:numPr>
-        <w:autoSpaceDE w:val="0"/>
-        <w:spacing w:after="0" w:line="240" w:lineRule="auto"/>
-        <w:rPr>
-          <w:rFonts w:asciiTheme="minorHAnsi" w:hAnsiTheme="minorHAnsi" w:cstheme="minorHAnsi"/>
-          <w:sz w:val="20"/>
-          <w:szCs w:val="20"/>
-        </w:rPr>
-      </w:pPr>
-      <w:r>
-        <w:rPr>
-          <w:rFonts w:asciiTheme="minorHAnsi" w:hAnsiTheme="minorHAnsi" w:cstheme="minorHAnsi"/>
-          <w:sz w:val="20"/>
-          <w:szCs w:val="20"/>
-        </w:rPr>
-        <w:t>Recibo creado</w:t>
-      </w:r>
-    </w:p>
-    <w:p>
-      <w:pPr>
-        <w:autoSpaceDE w:val="0"/>
-        <w:spacing w:after="0" w:line="240" w:lineRule="auto"/>
-        <w:ind w:left="1776"/>
-        <w:rPr>
-          <w:rFonts w:asciiTheme="minorHAnsi" w:hAnsiTheme="minorHAnsi" w:cstheme="minorHAnsi"/>
-          <w:sz w:val="20"/>
-          <w:szCs w:val="20"/>
-        </w:rPr>
-      </w:pPr>
-    </w:p>
-    <w:p>
-      <w:pPr>
-        <w:numPr>
-          <w:ilvl w:val="0"/>
-          <w:numId w:val="1"/>
-        </w:numPr>
-        <w:autoSpaceDE w:val="0"/>
-        <w:spacing w:after="0" w:line="240" w:lineRule="auto"/>
-      </w:pPr>
-      <w:r>
-        <w:rPr>
-          <w:b/>
-        </w:rPr>
-        <w:t>Procedimiento de Control del Resultado:</w:t>
-      </w:r>
-      <w:r>
-        <w:t xml:space="preserve">  </w:t>
-      </w:r>
-    </w:p>
-    <w:p>
-      <w:pPr>
-        <w:autoSpaceDE w:val="0"/>
-        <w:spacing w:after="0" w:line="240" w:lineRule="auto"/>
-        <w:ind w:left="1416"/>
-        <w:rPr>
-          <w:rFonts w:asciiTheme="minorHAnsi" w:hAnsiTheme="minorHAnsi" w:cstheme="minorHAnsi"/>
-          <w:sz w:val="20"/>
-          <w:szCs w:val="20"/>
-        </w:rPr>
-      </w:pPr>
-      <w:r>
-        <w:rPr>
-          <w:rFonts w:asciiTheme="minorHAnsi" w:hAnsiTheme="minorHAnsi" w:cstheme="minorHAnsi"/>
-          <w:sz w:val="20"/>
-          <w:szCs w:val="20"/>
-        </w:rPr>
-        <w:t>Estado inicial:</w:t>
-      </w:r>
-    </w:p>
-    <w:p>
-      <w:pPr>
-        <w:numPr>
-          <w:ilvl w:val="0"/>
-          <w:numId w:val="2"/>
-        </w:numPr>
-        <w:autoSpaceDE w:val="0"/>
-        <w:spacing w:after="0" w:line="240" w:lineRule="auto"/>
-        <w:rPr>
-          <w:rFonts w:asciiTheme="minorHAnsi" w:hAnsiTheme="minorHAnsi" w:cstheme="minorHAnsi"/>
-          <w:sz w:val="20"/>
-          <w:szCs w:val="20"/>
-        </w:rPr>
-      </w:pPr>
-      <w:r>
-        <w:rPr>
-          <w:rFonts w:asciiTheme="minorHAnsi" w:hAnsiTheme="minorHAnsi" w:cstheme="minorHAnsi"/>
-          <w:sz w:val="20"/>
-          <w:szCs w:val="20"/>
-        </w:rPr>
-        <w:t xml:space="preserve">Que haya </w:t>
-      </w:r>
-      <w:r>
-        <w:rPr>
-          <w:rFonts w:asciiTheme="minorHAnsi" w:hAnsiTheme="minorHAnsi" w:cstheme="minorHAnsi"/>
-          <w:sz w:val="20"/>
-          <w:szCs w:val="20"/>
-        </w:rPr>
-        <w:t>facturas creadas</w:t>
-      </w:r>
-      <w:r>
-        <w:rPr>
-          <w:rFonts w:asciiTheme="minorHAnsi" w:hAnsiTheme="minorHAnsi" w:cstheme="minorHAnsi"/>
-          <w:sz w:val="20"/>
-          <w:szCs w:val="20"/>
-        </w:rPr>
-        <w:t>.</w:t>
-      </w:r>
-    </w:p>
-    <w:p>
-      <w:pPr>
-        <w:numPr>
-          <w:ilvl w:val="0"/>
-          <w:numId w:val="2"/>
-        </w:numPr>
-        <w:autoSpaceDE w:val="0"/>
-        <w:spacing w:after="0" w:line="240" w:lineRule="auto"/>
-        <w:rPr>
-          <w:rFonts w:asciiTheme="minorHAnsi" w:hAnsiTheme="minorHAnsi" w:cstheme="minorHAnsi"/>
-          <w:sz w:val="20"/>
-          <w:szCs w:val="20"/>
-        </w:rPr>
-      </w:pPr>
-      <w:r>
-        <w:rPr>
-          <w:rFonts w:asciiTheme="minorHAnsi" w:hAnsiTheme="minorHAnsi" w:cstheme="minorHAnsi"/>
-          <w:sz w:val="20"/>
-          <w:szCs w:val="20"/>
-        </w:rPr>
-        <w:t>Facturas en estado “emitida”</w:t>
-      </w:r>
-    </w:p>
-    <w:p>
-      <w:pPr>
-        <w:autoSpaceDE w:val="0"/>
-        <w:spacing w:after="0" w:line="240" w:lineRule="auto"/>
-        <w:ind w:left="1776"/>
-        <w:rPr>
-          <w:rFonts w:asciiTheme="minorHAnsi" w:hAnsiTheme="minorHAnsi" w:cstheme="minorHAnsi"/>
-          <w:sz w:val="20"/>
-          <w:szCs w:val="20"/>
-        </w:rPr>
-      </w:pPr>
-    </w:p>
-    <w:p>
-      <w:pPr>
-        <w:autoSpaceDE w:val="0"/>
-        <w:spacing w:after="0" w:line="240" w:lineRule="auto"/>
-        <w:ind w:left="1416"/>
-        <w:rPr>
-          <w:rFonts w:asciiTheme="minorHAnsi" w:hAnsiTheme="minorHAnsi" w:cstheme="minorHAnsi"/>
-          <w:sz w:val="20"/>
-          <w:szCs w:val="20"/>
-        </w:rPr>
-      </w:pPr>
-      <w:r>
-        <w:rPr>
-          <w:rFonts w:asciiTheme="minorHAnsi" w:hAnsiTheme="minorHAnsi" w:cstheme="minorHAnsi"/>
-          <w:sz w:val="20"/>
-          <w:szCs w:val="20"/>
-        </w:rPr>
-        <w:t>Estado final:</w:t>
-      </w:r>
-    </w:p>
-    <w:p>
-      <w:pPr>
-        <w:numPr>
-          <w:ilvl w:val="0"/>
-          <w:numId w:val="2"/>
-        </w:numPr>
-        <w:suppressAutoHyphens w:val="0"/>
-        <w:spacing w:after="0" w:line="240" w:lineRule="auto"/>
-        <w:rPr>
-          <w:rFonts w:asciiTheme="minorHAnsi" w:hAnsiTheme="minorHAnsi" w:cstheme="minorHAnsi"/>
-          <w:sz w:val="20"/>
-          <w:szCs w:val="20"/>
-        </w:rPr>
-      </w:pPr>
-      <w:r>
-        <w:rPr>
-          <w:rFonts w:asciiTheme="minorHAnsi" w:hAnsiTheme="minorHAnsi" w:cstheme="minorHAnsi"/>
-          <w:sz w:val="20"/>
-          <w:szCs w:val="20"/>
-        </w:rPr>
-        <w:t>Crea el recibo</w:t>
-      </w:r>
-      <w:r>
-        <w:rPr>
-          <w:rFonts w:asciiTheme="minorHAnsi" w:hAnsiTheme="minorHAnsi" w:cstheme="minorHAnsi"/>
-          <w:sz w:val="20"/>
-          <w:szCs w:val="20"/>
-        </w:rPr>
-        <w:t>.</w:t>
-      </w:r>
-    </w:p>
-    <w:p>
-      <w:pPr>
-        <w:numPr>
-          <w:ilvl w:val="0"/>
-          <w:numId w:val="2"/>
-        </w:numPr>
-        <w:suppressAutoHyphens w:val="0"/>
-        <w:spacing w:after="0" w:line="240" w:lineRule="auto"/>
-        <w:rPr>
-          <w:rFonts w:asciiTheme="minorHAnsi" w:hAnsiTheme="minorHAnsi" w:cstheme="minorHAnsi"/>
-          <w:sz w:val="20"/>
-          <w:szCs w:val="20"/>
-        </w:rPr>
-      </w:pPr>
-      <w:r>
-        <w:rPr>
-          <w:rFonts w:asciiTheme="minorHAnsi" w:hAnsiTheme="minorHAnsi" w:cstheme="minorHAnsi"/>
-          <w:sz w:val="20"/>
-          <w:szCs w:val="20"/>
-        </w:rPr>
-        <w:t>Estado de factura “Cobrada”</w:t>
-      </w:r>
-      <w:r>
-        <w:rPr>
-          <w:rFonts w:asciiTheme="minorHAnsi" w:hAnsiTheme="minorHAnsi" w:cstheme="minorHAnsi"/>
-          <w:sz w:val="20"/>
-          <w:szCs w:val="20"/>
-        </w:rPr>
-        <w:t xml:space="preserve"> </w:t>
-      </w:r>
-    </w:p>
+    <w:tbl>
+      <w:tblPr>
+        <w:tblpPr w:leftFromText="141" w:rightFromText="141" w:bottomFromText="200" w:vertAnchor="page" w:horzAnchor="margin" w:tblpY="1471"/>
+        <w:tblW w:w="8825" w:type="dxa"/>
+        <w:tblBorders>
+          <w:top w:val="single" w:sz="4" w:space="0" w:color="auto"/>
+          <w:left w:val="single" w:sz="4" w:space="0" w:color="auto"/>
+          <w:bottom w:val="single" w:sz="4" w:space="0" w:color="auto"/>
+          <w:right w:val="single" w:sz="4" w:space="0" w:color="auto"/>
+          <w:insideH w:val="single" w:sz="4" w:space="0" w:color="auto"/>
+          <w:insideV w:val="single" w:sz="4" w:space="0" w:color="auto"/>
+        </w:tblBorders>
+        <w:tblLook w:val="00A0" w:firstRow="1" w:lastRow="0" w:firstColumn="1" w:lastColumn="0" w:noHBand="0" w:noVBand="0"/>
+      </w:tblPr>
+      <w:tblGrid>
+        <w:gridCol w:w="4418"/>
+        <w:gridCol w:w="4407"/>
+      </w:tblGrid>
+      <w:tr>
+        <w:trPr>
+          <w:trHeight w:val="2065"/>
+        </w:trPr>
+        <w:tc>
+          <w:tcPr>
+            <w:tcW w:w="8825" w:type="dxa"/>
+            <w:gridSpan w:val="2"/>
+            <w:tcBorders>
+              <w:top w:val="single" w:sz="4" w:space="0" w:color="auto"/>
+              <w:left w:val="single" w:sz="4" w:space="0" w:color="auto"/>
+              <w:bottom w:val="single" w:sz="4" w:space="0" w:color="auto"/>
+              <w:right w:val="single" w:sz="4" w:space="0" w:color="auto"/>
+            </w:tcBorders>
+          </w:tcPr>
+          <w:p>
+            <w:pPr>
+              <w:pStyle w:val="Prrafodelista1"/>
+              <w:spacing w:before="240" w:after="0" w:line="240" w:lineRule="auto"/>
+              <w:ind w:left="426"/>
+            </w:pPr>
+            <w:r>
+              <w:rPr>
+                <w:b/>
+              </w:rPr>
+              <w:lastRenderedPageBreak/>
+              <w:t>Identificación del Caso de Prueba: CF</w:t>
+            </w:r>
+            <w:r>
+              <w:t>_</w:t>
+            </w:r>
+            <w:r>
+              <w:t>1</w:t>
+            </w:r>
+          </w:p>
+          <w:p>
+            <w:pPr>
+              <w:snapToGrid w:val="0"/>
+              <w:spacing w:after="0" w:line="240" w:lineRule="auto"/>
+              <w:ind w:left="426"/>
+            </w:pPr>
+            <w:r>
+              <w:rPr>
+                <w:b/>
+              </w:rPr>
+              <w:t xml:space="preserve">Descripción del escenario: </w:t>
+            </w:r>
+            <w:r>
+              <w:t>Existen facturas en estado Emitida</w:t>
+            </w:r>
+          </w:p>
+          <w:p>
+            <w:pPr>
+              <w:snapToGrid w:val="0"/>
+              <w:spacing w:after="0" w:line="240" w:lineRule="auto"/>
+              <w:ind w:left="426"/>
+            </w:pPr>
+            <w:r>
+              <w:rPr>
+                <w:b/>
+              </w:rPr>
+              <w:t xml:space="preserve">Construcción Relacionada: </w:t>
+            </w:r>
+            <w:r>
+              <w:t>1</w:t>
+            </w:r>
+          </w:p>
+          <w:p>
+            <w:pPr>
+              <w:pStyle w:val="Prrafodelista1"/>
+              <w:spacing w:after="0" w:line="240" w:lineRule="auto"/>
+              <w:ind w:left="426"/>
+              <w:rPr>
+                <w:rFonts w:ascii="Arial" w:hAnsi="Arial" w:cs="Arial"/>
+                <w:sz w:val="20"/>
+                <w:szCs w:val="20"/>
+              </w:rPr>
+            </w:pPr>
+            <w:r>
+              <w:rPr>
+                <w:b/>
+              </w:rPr>
+              <w:t xml:space="preserve">Caso de Uso Relacionado: </w:t>
+            </w:r>
+            <w:r>
+              <w:rPr>
+                <w:rFonts w:ascii="Arial" w:hAnsi="Arial" w:cs="Arial"/>
+                <w:sz w:val="20"/>
+                <w:szCs w:val="20"/>
+              </w:rPr>
+              <w:t>Cobrar Facturas</w:t>
+            </w:r>
+          </w:p>
+          <w:p>
+            <w:pPr>
+              <w:pStyle w:val="Prrafodelista1"/>
+              <w:spacing w:after="0" w:line="240" w:lineRule="auto"/>
+              <w:ind w:left="426"/>
+              <w:rPr>
+                <w:b/>
+              </w:rPr>
+            </w:pPr>
+            <w:r>
+              <w:rPr>
+                <w:b/>
+              </w:rPr>
+              <w:t xml:space="preserve">Datos de Entrada: </w:t>
+            </w:r>
+          </w:p>
+          <w:p>
+            <w:pPr>
+              <w:autoSpaceDE w:val="0"/>
+              <w:spacing w:after="0" w:line="240" w:lineRule="auto"/>
+              <w:ind w:left="426"/>
+              <w:rPr>
+                <w:rFonts w:ascii="Times New Roman" w:hAnsi="Times New Roman"/>
+                <w:sz w:val="20"/>
+                <w:szCs w:val="20"/>
+              </w:rPr>
+            </w:pPr>
+            <w:r>
+              <w:rPr>
+                <w:b/>
+              </w:rPr>
+              <w:t xml:space="preserve">Estado Inicial: </w:t>
+            </w:r>
+            <w:r>
+              <w:t>Existen facturas cargadas</w:t>
+            </w:r>
+            <w:r>
+              <w:t>, en estado Emitida</w:t>
+            </w:r>
+          </w:p>
+          <w:p>
+            <w:pPr>
+              <w:pStyle w:val="Prrafodelista1"/>
+              <w:spacing w:after="0" w:line="240" w:lineRule="auto"/>
+              <w:ind w:left="1416"/>
+              <w:rPr>
+                <w:rFonts w:ascii="Cambria" w:hAnsi="Cambria" w:cs="Cambria"/>
+              </w:rPr>
+            </w:pPr>
+          </w:p>
+        </w:tc>
+      </w:tr>
+      <w:tr>
+        <w:trPr>
+          <w:trHeight w:val="415"/>
+        </w:trPr>
+        <w:tc>
+          <w:tcPr>
+            <w:tcW w:w="4418" w:type="dxa"/>
+            <w:tcBorders>
+              <w:top w:val="single" w:sz="4" w:space="0" w:color="auto"/>
+              <w:left w:val="single" w:sz="4" w:space="0" w:color="auto"/>
+              <w:bottom w:val="single" w:sz="4" w:space="0" w:color="auto"/>
+              <w:right w:val="single" w:sz="4" w:space="0" w:color="auto"/>
+            </w:tcBorders>
+            <w:hideMark/>
+          </w:tcPr>
+          <w:p>
+            <w:pPr>
+              <w:jc w:val="center"/>
+              <w:rPr>
+                <w:rFonts w:ascii="Cambria" w:hAnsi="Cambria" w:cs="Cambria"/>
+                <w:lang w:val="es-CR"/>
+              </w:rPr>
+            </w:pPr>
+            <w:r>
+              <w:rPr>
+                <w:rFonts w:ascii="Cambria" w:hAnsi="Cambria" w:cs="Cambria"/>
+                <w:lang w:val="es-CR"/>
+              </w:rPr>
+              <w:t>Procedimiento  de Prueba</w:t>
+            </w:r>
+          </w:p>
+        </w:tc>
+        <w:tc>
+          <w:tcPr>
+            <w:tcW w:w="4407" w:type="dxa"/>
+            <w:tcBorders>
+              <w:top w:val="single" w:sz="4" w:space="0" w:color="auto"/>
+              <w:left w:val="single" w:sz="4" w:space="0" w:color="auto"/>
+              <w:bottom w:val="single" w:sz="4" w:space="0" w:color="auto"/>
+              <w:right w:val="single" w:sz="4" w:space="0" w:color="auto"/>
+            </w:tcBorders>
+            <w:hideMark/>
+          </w:tcPr>
+          <w:p>
+            <w:pPr>
+              <w:tabs>
+                <w:tab w:val="left" w:pos="1534"/>
+              </w:tabs>
+              <w:jc w:val="center"/>
+              <w:rPr>
+                <w:rFonts w:ascii="Cambria" w:hAnsi="Cambria" w:cs="Cambria"/>
+                <w:lang w:val="es-CR"/>
+              </w:rPr>
+            </w:pPr>
+            <w:r>
+              <w:rPr>
+                <w:rFonts w:ascii="Cambria" w:hAnsi="Cambria" w:cs="Cambria"/>
+                <w:lang w:val="es-CR"/>
+              </w:rPr>
+              <w:t>Resultado Esperado</w:t>
+            </w:r>
+          </w:p>
+        </w:tc>
+      </w:tr>
+      <w:tr>
+        <w:trPr>
+          <w:trHeight w:val="379"/>
+        </w:trPr>
+        <w:tc>
+          <w:tcPr>
+            <w:tcW w:w="4418" w:type="dxa"/>
+            <w:tcBorders>
+              <w:top w:val="single" w:sz="4" w:space="0" w:color="auto"/>
+              <w:left w:val="single" w:sz="4" w:space="0" w:color="auto"/>
+              <w:bottom w:val="single" w:sz="4" w:space="0" w:color="auto"/>
+              <w:right w:val="single" w:sz="4" w:space="0" w:color="auto"/>
+            </w:tcBorders>
+          </w:tcPr>
+          <w:p>
+            <w:pPr>
+              <w:autoSpaceDE w:val="0"/>
+              <w:spacing w:after="0" w:line="240" w:lineRule="auto"/>
+              <w:ind w:left="1416"/>
+              <w:rPr>
+                <w:rFonts w:asciiTheme="minorHAnsi" w:hAnsiTheme="minorHAnsi" w:cstheme="minorHAnsi"/>
+                <w:sz w:val="20"/>
+                <w:szCs w:val="20"/>
+              </w:rPr>
+            </w:pPr>
+            <w:r>
+              <w:rPr>
+                <w:rFonts w:asciiTheme="minorHAnsi" w:hAnsiTheme="minorHAnsi" w:cstheme="minorHAnsi"/>
+                <w:sz w:val="20"/>
+                <w:szCs w:val="20"/>
+              </w:rPr>
+              <w:t>Estado inicial:</w:t>
+            </w:r>
+          </w:p>
+          <w:p>
+            <w:pPr>
+              <w:numPr>
+                <w:ilvl w:val="0"/>
+                <w:numId w:val="2"/>
+              </w:numPr>
+              <w:autoSpaceDE w:val="0"/>
+              <w:spacing w:after="0" w:line="240" w:lineRule="auto"/>
+              <w:rPr>
+                <w:rFonts w:asciiTheme="minorHAnsi" w:hAnsiTheme="minorHAnsi" w:cstheme="minorHAnsi"/>
+                <w:sz w:val="20"/>
+                <w:szCs w:val="20"/>
+              </w:rPr>
+            </w:pPr>
+            <w:r>
+              <w:rPr>
+                <w:rFonts w:asciiTheme="minorHAnsi" w:hAnsiTheme="minorHAnsi" w:cstheme="minorHAnsi"/>
+                <w:sz w:val="20"/>
+                <w:szCs w:val="20"/>
+              </w:rPr>
+              <w:t xml:space="preserve">Que haya </w:t>
+            </w:r>
+            <w:r>
+              <w:rPr>
+                <w:rFonts w:asciiTheme="minorHAnsi" w:hAnsiTheme="minorHAnsi" w:cstheme="minorHAnsi"/>
+                <w:sz w:val="20"/>
+                <w:szCs w:val="20"/>
+              </w:rPr>
+              <w:t>facturas creadas</w:t>
+            </w:r>
+            <w:r>
+              <w:rPr>
+                <w:rFonts w:asciiTheme="minorHAnsi" w:hAnsiTheme="minorHAnsi" w:cstheme="minorHAnsi"/>
+                <w:sz w:val="20"/>
+                <w:szCs w:val="20"/>
+              </w:rPr>
+              <w:t>.</w:t>
+            </w:r>
+          </w:p>
+          <w:p>
+            <w:pPr>
+              <w:autoSpaceDE w:val="0"/>
+              <w:spacing w:after="0" w:line="240" w:lineRule="auto"/>
+              <w:ind w:left="1776"/>
+              <w:rPr>
+                <w:rFonts w:asciiTheme="minorHAnsi" w:hAnsiTheme="minorHAnsi" w:cstheme="minorHAnsi"/>
+                <w:sz w:val="20"/>
+                <w:szCs w:val="20"/>
+              </w:rPr>
+            </w:pPr>
+          </w:p>
+          <w:p>
+            <w:pPr>
+              <w:autoSpaceDE w:val="0"/>
+              <w:spacing w:after="0" w:line="240" w:lineRule="auto"/>
+              <w:ind w:left="1416"/>
+              <w:rPr>
+                <w:rFonts w:asciiTheme="minorHAnsi" w:hAnsiTheme="minorHAnsi" w:cstheme="minorHAnsi"/>
+                <w:sz w:val="20"/>
+                <w:szCs w:val="20"/>
+              </w:rPr>
+            </w:pPr>
+            <w:r>
+              <w:rPr>
+                <w:rFonts w:asciiTheme="minorHAnsi" w:hAnsiTheme="minorHAnsi" w:cstheme="minorHAnsi"/>
+                <w:sz w:val="20"/>
+                <w:szCs w:val="20"/>
+              </w:rPr>
+              <w:t>Estado final:</w:t>
+            </w:r>
+          </w:p>
+          <w:p>
+            <w:pPr>
+              <w:numPr>
+                <w:ilvl w:val="0"/>
+                <w:numId w:val="2"/>
+              </w:numPr>
+              <w:suppressAutoHyphens w:val="0"/>
+              <w:spacing w:after="0" w:line="240" w:lineRule="auto"/>
+              <w:rPr>
+                <w:rFonts w:asciiTheme="minorHAnsi" w:hAnsiTheme="minorHAnsi" w:cstheme="minorHAnsi"/>
+                <w:sz w:val="20"/>
+                <w:szCs w:val="20"/>
+              </w:rPr>
+            </w:pPr>
+            <w:r>
+              <w:rPr>
+                <w:rFonts w:asciiTheme="minorHAnsi" w:hAnsiTheme="minorHAnsi" w:cstheme="minorHAnsi"/>
+                <w:sz w:val="20"/>
+                <w:szCs w:val="20"/>
+              </w:rPr>
+              <w:t>No crea el recibo</w:t>
+            </w:r>
+            <w:r>
+              <w:rPr>
+                <w:rFonts w:asciiTheme="minorHAnsi" w:hAnsiTheme="minorHAnsi" w:cstheme="minorHAnsi"/>
+                <w:sz w:val="20"/>
+                <w:szCs w:val="20"/>
+              </w:rPr>
+              <w:t xml:space="preserve">. </w:t>
+            </w:r>
+          </w:p>
+          <w:p>
+            <w:pPr>
+              <w:pStyle w:val="Prrafodelista"/>
+              <w:autoSpaceDE w:val="0"/>
+              <w:spacing w:after="0" w:line="240" w:lineRule="auto"/>
+              <w:ind w:left="1776"/>
+              <w:rPr>
+                <w:rFonts w:asciiTheme="minorHAnsi" w:hAnsiTheme="minorHAnsi" w:cstheme="minorHAnsi"/>
+                <w:sz w:val="20"/>
+                <w:szCs w:val="20"/>
+              </w:rPr>
+            </w:pPr>
+          </w:p>
+          <w:p>
+            <w:pPr>
+              <w:rPr>
+                <w:rFonts w:ascii="Cambria" w:hAnsi="Cambria" w:cs="Cambria"/>
+                <w:lang w:val="es-CR"/>
+              </w:rPr>
+            </w:pPr>
+          </w:p>
+        </w:tc>
+        <w:tc>
+          <w:tcPr>
+            <w:tcW w:w="4407" w:type="dxa"/>
+            <w:tcBorders>
+              <w:top w:val="single" w:sz="4" w:space="0" w:color="auto"/>
+              <w:left w:val="single" w:sz="4" w:space="0" w:color="auto"/>
+              <w:bottom w:val="single" w:sz="4" w:space="0" w:color="auto"/>
+              <w:right w:val="single" w:sz="4" w:space="0" w:color="auto"/>
+            </w:tcBorders>
+          </w:tcPr>
+          <w:p>
+            <w:pPr>
+              <w:numPr>
+                <w:ilvl w:val="0"/>
+                <w:numId w:val="2"/>
+              </w:numPr>
+              <w:autoSpaceDE w:val="0"/>
+              <w:spacing w:after="0" w:line="240" w:lineRule="auto"/>
+              <w:rPr>
+                <w:rFonts w:asciiTheme="minorHAnsi" w:hAnsiTheme="minorHAnsi" w:cstheme="minorHAnsi"/>
+                <w:sz w:val="20"/>
+                <w:szCs w:val="20"/>
+              </w:rPr>
+            </w:pPr>
+            <w:r>
+              <w:rPr>
+                <w:rFonts w:asciiTheme="minorHAnsi" w:hAnsiTheme="minorHAnsi" w:cstheme="minorHAnsi"/>
+                <w:sz w:val="20"/>
+                <w:szCs w:val="20"/>
+              </w:rPr>
+              <w:t>Factura en estado “Pagada”</w:t>
+            </w:r>
+          </w:p>
+          <w:p>
+            <w:pPr>
+              <w:numPr>
+                <w:ilvl w:val="0"/>
+                <w:numId w:val="2"/>
+              </w:numPr>
+              <w:autoSpaceDE w:val="0"/>
+              <w:spacing w:after="0" w:line="240" w:lineRule="auto"/>
+              <w:rPr>
+                <w:rFonts w:asciiTheme="minorHAnsi" w:hAnsiTheme="minorHAnsi" w:cstheme="minorHAnsi"/>
+                <w:sz w:val="20"/>
+                <w:szCs w:val="20"/>
+              </w:rPr>
+            </w:pPr>
+            <w:r>
+              <w:rPr>
+                <w:rFonts w:asciiTheme="minorHAnsi" w:hAnsiTheme="minorHAnsi" w:cstheme="minorHAnsi"/>
+                <w:sz w:val="20"/>
+                <w:szCs w:val="20"/>
+              </w:rPr>
+              <w:t>Recibo creado</w:t>
+            </w:r>
+          </w:p>
+          <w:p>
+            <w:pPr>
+              <w:rPr>
+                <w:rFonts w:ascii="Cambria" w:hAnsi="Cambria" w:cs="Cambria"/>
+                <w:lang w:val="es-CR"/>
+              </w:rPr>
+            </w:pPr>
+          </w:p>
+        </w:tc>
+      </w:tr>
+      <w:tr>
+        <w:trPr>
+          <w:trHeight w:val="379"/>
+        </w:trPr>
+        <w:tc>
+          <w:tcPr>
+            <w:tcW w:w="8825" w:type="dxa"/>
+            <w:gridSpan w:val="2"/>
+            <w:tcBorders>
+              <w:top w:val="single" w:sz="4" w:space="0" w:color="auto"/>
+              <w:left w:val="single" w:sz="4" w:space="0" w:color="auto"/>
+              <w:bottom w:val="single" w:sz="4" w:space="0" w:color="auto"/>
+              <w:right w:val="single" w:sz="4" w:space="0" w:color="auto"/>
+            </w:tcBorders>
+          </w:tcPr>
+          <w:p>
+            <w:pPr>
+              <w:autoSpaceDE w:val="0"/>
+              <w:spacing w:after="0" w:line="240" w:lineRule="auto"/>
+              <w:ind w:left="708"/>
+              <w:jc w:val="center"/>
+            </w:pPr>
+            <w:r>
+              <w:rPr>
+                <w:b/>
+              </w:rPr>
+              <w:t>Procedimiento de Control del Resultado</w:t>
+            </w:r>
+          </w:p>
+          <w:p>
+            <w:pPr>
+              <w:pStyle w:val="Prrafodelista"/>
+              <w:autoSpaceDE w:val="0"/>
+              <w:spacing w:after="0" w:line="240" w:lineRule="auto"/>
+              <w:ind w:left="1068"/>
+              <w:rPr>
+                <w:rFonts w:asciiTheme="minorHAnsi" w:hAnsiTheme="minorHAnsi" w:cstheme="minorHAnsi"/>
+                <w:sz w:val="20"/>
+                <w:szCs w:val="20"/>
+              </w:rPr>
+            </w:pPr>
+          </w:p>
+        </w:tc>
+      </w:tr>
+      <w:tr>
+        <w:trPr>
+          <w:trHeight w:val="379"/>
+        </w:trPr>
+        <w:tc>
+          <w:tcPr>
+            <w:tcW w:w="8825" w:type="dxa"/>
+            <w:gridSpan w:val="2"/>
+            <w:tcBorders>
+              <w:top w:val="single" w:sz="4" w:space="0" w:color="auto"/>
+              <w:left w:val="single" w:sz="4" w:space="0" w:color="auto"/>
+              <w:bottom w:val="single" w:sz="4" w:space="0" w:color="auto"/>
+              <w:right w:val="single" w:sz="4" w:space="0" w:color="auto"/>
+            </w:tcBorders>
+            <w:hideMark/>
+          </w:tcPr>
+          <w:p>
+            <w:pPr>
+              <w:rPr>
+                <w:rFonts w:asciiTheme="minorHAnsi" w:hAnsiTheme="minorHAnsi" w:cstheme="minorHAnsi"/>
+                <w:sz w:val="20"/>
+                <w:szCs w:val="20"/>
+              </w:rPr>
+            </w:pPr>
+            <w:r>
+              <w:rPr>
+                <w:rFonts w:asciiTheme="minorHAnsi" w:hAnsiTheme="minorHAnsi" w:cstheme="minorHAnsi"/>
+                <w:sz w:val="20"/>
+                <w:szCs w:val="20"/>
+              </w:rPr>
+              <w:t>Por medio del caso de uso Consultar Facturación verifica que  existan facturas en estado Emitida</w:t>
+            </w:r>
+          </w:p>
+        </w:tc>
+      </w:tr>
+    </w:tbl>
     <w:p/>
     <w:sectPr>
       <w:pgSz w:w="12240" w:h="15840"/>
@@ -2686,6 +2647,30 @@
   </w:num>
   <w:num w:numId="11">
     <w:abstractNumId w:val="10"/>
+  </w:num>
+  <w:num w:numId="12">
+    <w:abstractNumId w:val="5"/>
+    <w:lvlOverride w:ilvl="0"/>
+    <w:lvlOverride w:ilvl="1"/>
+    <w:lvlOverride w:ilvl="2"/>
+    <w:lvlOverride w:ilvl="3"/>
+    <w:lvlOverride w:ilvl="4"/>
+    <w:lvlOverride w:ilvl="5"/>
+    <w:lvlOverride w:ilvl="6"/>
+    <w:lvlOverride w:ilvl="7"/>
+    <w:lvlOverride w:ilvl="8"/>
+  </w:num>
+  <w:num w:numId="13">
+    <w:abstractNumId w:val="9"/>
+    <w:lvlOverride w:ilvl="0"/>
+    <w:lvlOverride w:ilvl="1"/>
+    <w:lvlOverride w:ilvl="2"/>
+    <w:lvlOverride w:ilvl="3"/>
+    <w:lvlOverride w:ilvl="4"/>
+    <w:lvlOverride w:ilvl="5"/>
+    <w:lvlOverride w:ilvl="6"/>
+    <w:lvlOverride w:ilvl="7"/>
+    <w:lvlOverride w:ilvl="8"/>
   </w:num>
 </w:numbering>
 </file>

</xml_diff>